<commit_message>
Started building the frontend
</commit_message>
<xml_diff>
--- a/Programming_And_Application/Stateless_Claims_Management_System/Stateless_Claims_Managaement_System.docx
+++ b/Programming_And_Application/Stateless_Claims_Management_System/Stateless_Claims_Managaement_System.docx
@@ -1,9 +1,1216 @@
 
 <file path=word/document.xml><?xml version="1.0" encoding="utf-8"?>
-<w:document xmlns:wpc="http://schemas.microsoft.com/office/word/2010/wordprocessingCanvas" xmlns:mc="http://schemas.openxmlformats.org/markup-compatibility/2006" xmlns:o="urn:schemas-microsoft-com:office:office" xmlns:r="http://schemas.openxmlformats.org/officeDocument/2006/relationships" xmlns:m="http://schemas.openxmlformats.org/officeDocument/2006/math" xmlns:v="urn:schemas-microsoft-com:vml" xmlns:wp14="http://schemas.microsoft.com/office/word/2010/wordprocessingDrawing" xmlns:wp="http://schemas.openxmlformats.org/drawingml/2006/wordprocessingDrawing" xmlns:w10="urn:schemas-microsoft-com:office:word" xmlns:w="http://schemas.openxmlformats.org/wordprocessingml/2006/main" xmlns:w14="http://schemas.microsoft.com/office/word/2010/wordml" xmlns:w15="http://schemas.microsoft.com/office/word/2012/wordml" xmlns:wpg="http://schemas.microsoft.com/office/word/2010/wordprocessingGroup" xmlns:wpi="http://schemas.microsoft.com/office/word/2010/wordprocessingInk" xmlns:wne="http://schemas.microsoft.com/office/word/2006/wordml" xmlns:wps="http://schemas.microsoft.com/office/word/2010/wordprocessingShape" xmlns:w16se="http://schemas.microsoft.com/office/word/2015/wordml/symex" xmlns:w16cid="http://schemas.microsoft.com/office/word/2016/wordml/cid" xmlns:w16="http://schemas.microsoft.com/office/word/2018/wordml" xmlns:w16cex="http://schemas.microsoft.com/office/word/2018/wordml/cex" xmlns:w16sdtdh="http://schemas.microsoft.com/office/word/2020/wordml/sdtdatahash" mc:Ignorable="w14 w15 wp14 w16se w16cid w16 w16cex w16sdtdh">
+<w:document xmlns:wpc="http://schemas.microsoft.com/office/word/2010/wordprocessingCanvas" xmlns:mc="http://schemas.openxmlformats.org/markup-compatibility/2006" xmlns:o="urn:schemas-microsoft-com:office:office" xmlns:r="http://schemas.openxmlformats.org/officeDocument/2006/relationships" xmlns:m="http://schemas.openxmlformats.org/officeDocument/2006/math" xmlns:v="urn:schemas-microsoft-com:vml" xmlns:wp14="http://schemas.microsoft.com/office/word/2010/wordprocessingDrawing" xmlns:wp="http://schemas.openxmlformats.org/drawingml/2006/wordprocessingDrawing" xmlns:w10="urn:schemas-microsoft-com:office:word" xmlns:w="http://schemas.openxmlformats.org/wordprocessingml/2006/main" xmlns:w14="http://schemas.microsoft.com/office/word/2010/wordml" xmlns:w15="http://schemas.microsoft.com/office/word/2012/wordml" xmlns:wpg="http://schemas.microsoft.com/office/word/2010/wordprocessingGroup" xmlns:wpi="http://schemas.microsoft.com/office/word/2010/wordprocessingInk" xmlns:wne="http://schemas.microsoft.com/office/word/2006/wordml" xmlns:wps="http://schemas.microsoft.com/office/word/2010/wordprocessingShape" xmlns:w16se="http://schemas.microsoft.com/office/word/2015/wordml/symex" xmlns:w16cid="http://schemas.microsoft.com/office/word/2016/wordml/cid" xmlns:w16="http://schemas.microsoft.com/office/word/2018/wordml" xmlns:w16cex="http://schemas.microsoft.com/office/word/2018/wordml/cex" xmlns:w16sdtdh="http://schemas.microsoft.com/office/word/2020/wordml/sdtdatahash" xmlns:a="http://schemas.openxmlformats.org/drawingml/2006/main" xmlns:pic="http://schemas.openxmlformats.org/drawingml/2006/picture" xmlns:a14="http://schemas.microsoft.com/office/drawing/2010/main" mc:Ignorable="w14 w15 wp14 w16se w16cid w16 w16cex w16sdtdh">
   <w:body>
     <w:p>
       <w:pPr>
+        <w:bidi w:val="0"/>
+        <w:spacing w:after="160" w:line="279" w:lineRule="auto"/>
+        <w:rPr>
+          <w:rFonts w:ascii="Aptos" w:hAnsi="Aptos" w:eastAsia="Aptos" w:cs="Aptos"/>
+          <w:b w:val="0"/>
+          <w:bCs w:val="0"/>
+          <w:i w:val="0"/>
+          <w:iCs w:val="0"/>
+          <w:caps w:val="0"/>
+          <w:smallCaps w:val="0"/>
+          <w:noProof w:val="0"/>
+          <w:color w:val="000000" w:themeColor="text1" w:themeTint="FF" w:themeShade="FF"/>
+          <w:sz w:val="24"/>
+          <w:szCs w:val="24"/>
+          <w:lang w:val="en-US"/>
+        </w:rPr>
+      </w:pPr>
+    </w:p>
+    <w:p>
+      <w:pPr>
+        <w:bidi w:val="0"/>
+        <w:spacing w:after="160" w:line="279" w:lineRule="auto"/>
+        <w:rPr>
+          <w:rFonts w:ascii="Aptos" w:hAnsi="Aptos" w:eastAsia="Aptos" w:cs="Aptos"/>
+          <w:b w:val="0"/>
+          <w:bCs w:val="0"/>
+          <w:i w:val="0"/>
+          <w:iCs w:val="0"/>
+          <w:caps w:val="0"/>
+          <w:smallCaps w:val="0"/>
+          <w:noProof w:val="0"/>
+          <w:color w:val="000000" w:themeColor="text1" w:themeTint="FF" w:themeShade="FF"/>
+          <w:sz w:val="24"/>
+          <w:szCs w:val="24"/>
+          <w:lang w:val="en-US"/>
+        </w:rPr>
+      </w:pPr>
+    </w:p>
+    <w:p>
+      <w:pPr>
+        <w:bidi w:val="0"/>
+        <w:spacing w:after="160" w:line="279" w:lineRule="auto"/>
+        <w:rPr>
+          <w:rFonts w:ascii="Aptos" w:hAnsi="Aptos" w:eastAsia="Aptos" w:cs="Aptos"/>
+          <w:b w:val="0"/>
+          <w:bCs w:val="0"/>
+          <w:i w:val="0"/>
+          <w:iCs w:val="0"/>
+          <w:caps w:val="0"/>
+          <w:smallCaps w:val="0"/>
+          <w:noProof w:val="0"/>
+          <w:color w:val="000000" w:themeColor="text1" w:themeTint="FF" w:themeShade="FF"/>
+          <w:sz w:val="24"/>
+          <w:szCs w:val="24"/>
+          <w:lang w:val="en-US"/>
+        </w:rPr>
+      </w:pPr>
+    </w:p>
+    <w:p>
+      <w:pPr>
+        <w:bidi w:val="0"/>
+        <w:spacing w:after="160" w:line="279" w:lineRule="auto"/>
+        <w:rPr>
+          <w:rFonts w:ascii="Aptos" w:hAnsi="Aptos" w:eastAsia="Aptos" w:cs="Aptos"/>
+          <w:b w:val="0"/>
+          <w:bCs w:val="0"/>
+          <w:i w:val="0"/>
+          <w:iCs w:val="0"/>
+          <w:caps w:val="0"/>
+          <w:smallCaps w:val="0"/>
+          <w:noProof w:val="0"/>
+          <w:color w:val="000000" w:themeColor="text1" w:themeTint="FF" w:themeShade="FF"/>
+          <w:sz w:val="24"/>
+          <w:szCs w:val="24"/>
+          <w:lang w:val="en-US"/>
+        </w:rPr>
+      </w:pPr>
+    </w:p>
+    <w:p>
+      <w:pPr>
+        <w:bidi w:val="0"/>
+        <w:spacing w:after="160" w:line="279" w:lineRule="auto"/>
+        <w:rPr>
+          <w:rFonts w:ascii="Aptos" w:hAnsi="Aptos" w:eastAsia="Aptos" w:cs="Aptos"/>
+          <w:b w:val="0"/>
+          <w:bCs w:val="0"/>
+          <w:i w:val="0"/>
+          <w:iCs w:val="0"/>
+          <w:caps w:val="0"/>
+          <w:smallCaps w:val="0"/>
+          <w:noProof w:val="0"/>
+          <w:color w:val="000000" w:themeColor="text1" w:themeTint="FF" w:themeShade="FF"/>
+          <w:sz w:val="24"/>
+          <w:szCs w:val="24"/>
+          <w:lang w:val="en-US"/>
+        </w:rPr>
+      </w:pPr>
+    </w:p>
+    <w:p>
+      <w:pPr>
+        <w:bidi w:val="0"/>
+        <w:spacing w:after="160" w:line="279" w:lineRule="auto"/>
+        <w:rPr>
+          <w:rFonts w:ascii="Aptos" w:hAnsi="Aptos" w:eastAsia="Aptos" w:cs="Aptos"/>
+          <w:b w:val="0"/>
+          <w:bCs w:val="0"/>
+          <w:i w:val="0"/>
+          <w:iCs w:val="0"/>
+          <w:caps w:val="0"/>
+          <w:smallCaps w:val="0"/>
+          <w:noProof w:val="0"/>
+          <w:color w:val="000000" w:themeColor="text1" w:themeTint="FF" w:themeShade="FF"/>
+          <w:sz w:val="24"/>
+          <w:szCs w:val="24"/>
+          <w:lang w:val="en-US"/>
+        </w:rPr>
+      </w:pPr>
+    </w:p>
+    <w:p>
+      <w:pPr>
+        <w:bidi w:val="0"/>
+        <w:spacing w:after="160" w:line="279" w:lineRule="auto"/>
+        <w:jc w:val="center"/>
+        <w:rPr>
+          <w:rFonts w:ascii="Aptos" w:hAnsi="Aptos" w:eastAsia="Aptos" w:cs="Aptos"/>
+          <w:b w:val="0"/>
+          <w:bCs w:val="0"/>
+          <w:i w:val="0"/>
+          <w:iCs w:val="0"/>
+          <w:caps w:val="0"/>
+          <w:smallCaps w:val="0"/>
+          <w:noProof w:val="0"/>
+          <w:color w:val="000000" w:themeColor="text1" w:themeTint="FF" w:themeShade="FF"/>
+          <w:sz w:val="24"/>
+          <w:szCs w:val="24"/>
+          <w:lang w:val="en-US"/>
+        </w:rPr>
+      </w:pPr>
+      <w:r>
+        <w:drawing>
+          <wp:inline wp14:editId="1063B838" wp14:anchorId="25EF60E5">
+            <wp:extent cx="5943600" cy="3333750"/>
+            <wp:effectExtent l="0" t="0" r="0" b="0"/>
+            <wp:docPr id="2031097089" name="" title=""/>
+            <wp:cNvGraphicFramePr>
+              <a:graphicFrameLocks noChangeAspect="1"/>
+            </wp:cNvGraphicFramePr>
+            <a:graphic>
+              <a:graphicData uri="http://schemas.openxmlformats.org/drawingml/2006/picture">
+                <pic:pic>
+                  <pic:nvPicPr>
+                    <pic:cNvPr id="0" name=""/>
+                    <pic:cNvPicPr/>
+                  </pic:nvPicPr>
+                  <pic:blipFill>
+                    <a:blip r:embed="Rdff23d3d44de46b9">
+                      <a:extLst>
+                        <a:ext xmlns:a="http://schemas.openxmlformats.org/drawingml/2006/main" uri="{28A0092B-C50C-407E-A947-70E740481C1C}">
+                          <a14:useLocalDpi val="0"/>
+                        </a:ext>
+                      </a:extLst>
+                    </a:blip>
+                    <a:stretch>
+                      <a:fillRect/>
+                    </a:stretch>
+                  </pic:blipFill>
+                  <pic:spPr>
+                    <a:xfrm>
+                      <a:off x="0" y="0"/>
+                      <a:ext cx="5943600" cy="3333750"/>
+                    </a:xfrm>
+                    <a:prstGeom prst="rect">
+                      <a:avLst/>
+                    </a:prstGeom>
+                  </pic:spPr>
+                </pic:pic>
+              </a:graphicData>
+            </a:graphic>
+          </wp:inline>
+        </w:drawing>
+      </w:r>
+      <w:r>
+        <w:rPr>
+          <w:rFonts w:ascii="Aptos" w:hAnsi="Aptos" w:eastAsia="Aptos" w:cs="Aptos"/>
+          <w:b w:val="1"/>
+          <w:bCs w:val="1"/>
+          <w:i w:val="0"/>
+          <w:iCs w:val="0"/>
+          <w:caps w:val="0"/>
+          <w:smallCaps w:val="0"/>
+          <w:noProof w:val="0"/>
+          <w:color w:val="000000" w:themeColor="text1" w:themeTint="FF" w:themeShade="FF"/>
+          <w:sz w:val="24"/>
+          <w:szCs w:val="24"/>
+          <w:lang w:val="en-US"/>
+        </w:rPr>
+        <w:t>Programming and Application</w:t>
+      </w:r>
+    </w:p>
+    <w:p>
+      <w:pPr>
+        <w:bidi w:val="0"/>
+        <w:spacing w:after="160" w:line="279" w:lineRule="auto"/>
+        <w:jc w:val="center"/>
+        <w:rPr>
+          <w:rFonts w:ascii="Aptos" w:hAnsi="Aptos" w:eastAsia="Aptos" w:cs="Aptos"/>
+          <w:b w:val="0"/>
+          <w:bCs w:val="0"/>
+          <w:i w:val="0"/>
+          <w:iCs w:val="0"/>
+          <w:caps w:val="0"/>
+          <w:smallCaps w:val="0"/>
+          <w:noProof w:val="0"/>
+          <w:color w:val="000000" w:themeColor="text1" w:themeTint="FF" w:themeShade="FF"/>
+          <w:sz w:val="24"/>
+          <w:szCs w:val="24"/>
+          <w:lang w:val="en-US"/>
+        </w:rPr>
+      </w:pPr>
+      <w:r>
+        <w:rPr>
+          <w:rFonts w:ascii="Aptos" w:hAnsi="Aptos" w:eastAsia="Aptos" w:cs="Aptos"/>
+          <w:b w:val="1"/>
+          <w:bCs w:val="1"/>
+          <w:i w:val="0"/>
+          <w:iCs w:val="0"/>
+          <w:caps w:val="0"/>
+          <w:smallCaps w:val="0"/>
+          <w:noProof w:val="0"/>
+          <w:color w:val="000000" w:themeColor="text1" w:themeTint="FF" w:themeShade="FF"/>
+          <w:sz w:val="24"/>
+          <w:szCs w:val="24"/>
+          <w:lang w:val="en-US"/>
+        </w:rPr>
+        <w:t>By Devi Sri Charan</w:t>
+      </w:r>
+    </w:p>
+    <w:p>
+      <w:pPr>
+        <w:bidi w:val="0"/>
+        <w:spacing w:after="160" w:line="279" w:lineRule="auto"/>
+        <w:rPr>
+          <w:rFonts w:ascii="Aptos" w:hAnsi="Aptos" w:eastAsia="Aptos" w:cs="Aptos"/>
+          <w:b w:val="0"/>
+          <w:bCs w:val="0"/>
+          <w:i w:val="0"/>
+          <w:iCs w:val="0"/>
+          <w:caps w:val="0"/>
+          <w:smallCaps w:val="0"/>
+          <w:noProof w:val="0"/>
+          <w:color w:val="000000" w:themeColor="text1" w:themeTint="FF" w:themeShade="FF"/>
+          <w:sz w:val="24"/>
+          <w:szCs w:val="24"/>
+          <w:lang w:val="en-US"/>
+        </w:rPr>
+      </w:pPr>
+    </w:p>
+    <w:p>
+      <w:pPr>
+        <w:pStyle w:val="Normal"/>
+        <w:tabs>
+          <w:tab w:val="right" w:leader="dot" w:pos="9360"/>
+        </w:tabs>
+        <w:bidi w:val="0"/>
+      </w:pPr>
+    </w:p>
+    <w:p>
+      <w:pPr>
+        <w:bidi w:val="0"/>
+      </w:pPr>
+      <w:r>
+        <w:br w:type="page"/>
+      </w:r>
+    </w:p>
+    <w:sdt>
+      <w:sdtPr>
+        <w:id w:val="181624399"/>
+        <w:docPartObj>
+          <w:docPartGallery w:val="Table of Contents"/>
+          <w:docPartUnique/>
+        </w:docPartObj>
+      </w:sdtPr>
+      <w:sdtContent>
+        <w:p>
+          <w:pPr>
+            <w:pStyle w:val="TOC1"/>
+            <w:tabs>
+              <w:tab w:val="right" w:leader="dot" w:pos="9360"/>
+            </w:tabs>
+            <w:bidi w:val="0"/>
+            <w:rPr>
+              <w:rStyle w:val="Hyperlink"/>
+            </w:rPr>
+          </w:pPr>
+          <w:r>
+            <w:fldChar w:fldCharType="begin"/>
+          </w:r>
+          <w:r>
+            <w:instrText xml:space="preserve">TOC \o "1-9" \z \u \h</w:instrText>
+          </w:r>
+          <w:r>
+            <w:fldChar w:fldCharType="separate"/>
+          </w:r>
+          <w:hyperlink w:anchor="_Toc1263683892">
+            <w:r>
+              <w:rPr>
+                <w:rStyle w:val="Hyperlink"/>
+              </w:rPr>
+              <w:t>Stateless Claims Management System</w:t>
+            </w:r>
+            <w:r>
+              <w:tab/>
+            </w:r>
+            <w:r>
+              <w:fldChar w:fldCharType="begin"/>
+            </w:r>
+            <w:r>
+              <w:instrText xml:space="preserve">PAGEREF _Toc1263683892 \h</w:instrText>
+            </w:r>
+            <w:r>
+              <w:fldChar w:fldCharType="separate"/>
+            </w:r>
+            <w:r>
+              <w:rPr>
+                <w:rStyle w:val="Hyperlink"/>
+              </w:rPr>
+              <w:t>2</w:t>
+            </w:r>
+            <w:r>
+              <w:fldChar w:fldCharType="end"/>
+            </w:r>
+          </w:hyperlink>
+        </w:p>
+        <w:p>
+          <w:pPr>
+            <w:pStyle w:val="TOC2"/>
+            <w:tabs>
+              <w:tab w:val="right" w:leader="dot" w:pos="9360"/>
+            </w:tabs>
+            <w:bidi w:val="0"/>
+            <w:rPr>
+              <w:rStyle w:val="Hyperlink"/>
+            </w:rPr>
+          </w:pPr>
+          <w:hyperlink w:anchor="_Toc591474460">
+            <w:r>
+              <w:rPr>
+                <w:rStyle w:val="Hyperlink"/>
+              </w:rPr>
+              <w:t>1. Define Basic Entities</w:t>
+            </w:r>
+            <w:r>
+              <w:tab/>
+            </w:r>
+            <w:r>
+              <w:fldChar w:fldCharType="begin"/>
+            </w:r>
+            <w:r>
+              <w:instrText xml:space="preserve">PAGEREF _Toc591474460 \h</w:instrText>
+            </w:r>
+            <w:r>
+              <w:fldChar w:fldCharType="separate"/>
+            </w:r>
+            <w:r>
+              <w:rPr>
+                <w:rStyle w:val="Hyperlink"/>
+              </w:rPr>
+              <w:t>3</w:t>
+            </w:r>
+            <w:r>
+              <w:fldChar w:fldCharType="end"/>
+            </w:r>
+          </w:hyperlink>
+        </w:p>
+        <w:p>
+          <w:pPr>
+            <w:pStyle w:val="TOC2"/>
+            <w:tabs>
+              <w:tab w:val="right" w:leader="dot" w:pos="9360"/>
+            </w:tabs>
+            <w:bidi w:val="0"/>
+            <w:rPr>
+              <w:rStyle w:val="Hyperlink"/>
+            </w:rPr>
+          </w:pPr>
+          <w:hyperlink w:anchor="_Toc1687900514">
+            <w:r>
+              <w:rPr>
+                <w:rStyle w:val="Hyperlink"/>
+              </w:rPr>
+              <w:t>2. Low-Level Design (LLD)</w:t>
+            </w:r>
+            <w:r>
+              <w:tab/>
+            </w:r>
+            <w:r>
+              <w:fldChar w:fldCharType="begin"/>
+            </w:r>
+            <w:r>
+              <w:instrText xml:space="preserve">PAGEREF _Toc1687900514 \h</w:instrText>
+            </w:r>
+            <w:r>
+              <w:fldChar w:fldCharType="separate"/>
+            </w:r>
+            <w:r>
+              <w:rPr>
+                <w:rStyle w:val="Hyperlink"/>
+              </w:rPr>
+              <w:t>3</w:t>
+            </w:r>
+            <w:r>
+              <w:fldChar w:fldCharType="end"/>
+            </w:r>
+          </w:hyperlink>
+        </w:p>
+        <w:p>
+          <w:pPr>
+            <w:pStyle w:val="TOC3"/>
+            <w:tabs>
+              <w:tab w:val="right" w:leader="dot" w:pos="9360"/>
+            </w:tabs>
+            <w:bidi w:val="0"/>
+            <w:rPr>
+              <w:rStyle w:val="Hyperlink"/>
+            </w:rPr>
+          </w:pPr>
+          <w:hyperlink w:anchor="_Toc1392558470">
+            <w:r>
+              <w:rPr>
+                <w:rStyle w:val="Hyperlink"/>
+              </w:rPr>
+              <w:t>a. Understanding</w:t>
+            </w:r>
+            <w:r>
+              <w:tab/>
+            </w:r>
+            <w:r>
+              <w:fldChar w:fldCharType="begin"/>
+            </w:r>
+            <w:r>
+              <w:instrText xml:space="preserve">PAGEREF _Toc1392558470 \h</w:instrText>
+            </w:r>
+            <w:r>
+              <w:fldChar w:fldCharType="separate"/>
+            </w:r>
+            <w:r>
+              <w:rPr>
+                <w:rStyle w:val="Hyperlink"/>
+              </w:rPr>
+              <w:t>3</w:t>
+            </w:r>
+            <w:r>
+              <w:fldChar w:fldCharType="end"/>
+            </w:r>
+          </w:hyperlink>
+        </w:p>
+        <w:p>
+          <w:pPr>
+            <w:pStyle w:val="TOC3"/>
+            <w:tabs>
+              <w:tab w:val="right" w:leader="dot" w:pos="9360"/>
+            </w:tabs>
+            <w:bidi w:val="0"/>
+            <w:rPr>
+              <w:rStyle w:val="Hyperlink"/>
+            </w:rPr>
+          </w:pPr>
+          <w:hyperlink w:anchor="_Toc1438523963">
+            <w:r>
+              <w:rPr>
+                <w:rStyle w:val="Hyperlink"/>
+              </w:rPr>
+              <w:t>b. Implementation Approach</w:t>
+            </w:r>
+            <w:r>
+              <w:tab/>
+            </w:r>
+            <w:r>
+              <w:fldChar w:fldCharType="begin"/>
+            </w:r>
+            <w:r>
+              <w:instrText xml:space="preserve">PAGEREF _Toc1438523963 \h</w:instrText>
+            </w:r>
+            <w:r>
+              <w:fldChar w:fldCharType="separate"/>
+            </w:r>
+            <w:r>
+              <w:rPr>
+                <w:rStyle w:val="Hyperlink"/>
+              </w:rPr>
+              <w:t>3</w:t>
+            </w:r>
+            <w:r>
+              <w:fldChar w:fldCharType="end"/>
+            </w:r>
+          </w:hyperlink>
+        </w:p>
+        <w:p>
+          <w:pPr>
+            <w:pStyle w:val="TOC2"/>
+            <w:tabs>
+              <w:tab w:val="right" w:leader="dot" w:pos="9360"/>
+            </w:tabs>
+            <w:bidi w:val="0"/>
+            <w:rPr>
+              <w:rStyle w:val="Hyperlink"/>
+            </w:rPr>
+          </w:pPr>
+          <w:hyperlink w:anchor="_Toc1140168974">
+            <w:r>
+              <w:rPr>
+                <w:rStyle w:val="Hyperlink"/>
+              </w:rPr>
+              <w:t>3. CRUD Functions</w:t>
+            </w:r>
+            <w:r>
+              <w:tab/>
+            </w:r>
+            <w:r>
+              <w:fldChar w:fldCharType="begin"/>
+            </w:r>
+            <w:r>
+              <w:instrText xml:space="preserve">PAGEREF _Toc1140168974 \h</w:instrText>
+            </w:r>
+            <w:r>
+              <w:fldChar w:fldCharType="separate"/>
+            </w:r>
+            <w:r>
+              <w:rPr>
+                <w:rStyle w:val="Hyperlink"/>
+              </w:rPr>
+              <w:t>3</w:t>
+            </w:r>
+            <w:r>
+              <w:fldChar w:fldCharType="end"/>
+            </w:r>
+          </w:hyperlink>
+        </w:p>
+        <w:p>
+          <w:pPr>
+            <w:pStyle w:val="TOC2"/>
+            <w:tabs>
+              <w:tab w:val="right" w:leader="dot" w:pos="9360"/>
+            </w:tabs>
+            <w:bidi w:val="0"/>
+            <w:rPr>
+              <w:rStyle w:val="Hyperlink"/>
+            </w:rPr>
+          </w:pPr>
+          <w:hyperlink w:anchor="_Toc446453347">
+            <w:r>
+              <w:rPr>
+                <w:rStyle w:val="Hyperlink"/>
+              </w:rPr>
+              <w:t>4. Validation and Business Rules</w:t>
+            </w:r>
+            <w:r>
+              <w:tab/>
+            </w:r>
+            <w:r>
+              <w:fldChar w:fldCharType="begin"/>
+            </w:r>
+            <w:r>
+              <w:instrText xml:space="preserve">PAGEREF _Toc446453347 \h</w:instrText>
+            </w:r>
+            <w:r>
+              <w:fldChar w:fldCharType="separate"/>
+            </w:r>
+            <w:r>
+              <w:rPr>
+                <w:rStyle w:val="Hyperlink"/>
+              </w:rPr>
+              <w:t>4</w:t>
+            </w:r>
+            <w:r>
+              <w:fldChar w:fldCharType="end"/>
+            </w:r>
+          </w:hyperlink>
+        </w:p>
+        <w:p>
+          <w:pPr>
+            <w:pStyle w:val="TOC2"/>
+            <w:tabs>
+              <w:tab w:val="right" w:leader="dot" w:pos="9360"/>
+            </w:tabs>
+            <w:bidi w:val="0"/>
+            <w:rPr>
+              <w:rStyle w:val="Hyperlink"/>
+            </w:rPr>
+          </w:pPr>
+          <w:hyperlink w:anchor="_Toc380210361">
+            <w:r>
+              <w:rPr>
+                <w:rStyle w:val="Hyperlink"/>
+              </w:rPr>
+              <w:t>5. API Development</w:t>
+            </w:r>
+            <w:r>
+              <w:tab/>
+            </w:r>
+            <w:r>
+              <w:fldChar w:fldCharType="begin"/>
+            </w:r>
+            <w:r>
+              <w:instrText xml:space="preserve">PAGEREF _Toc380210361 \h</w:instrText>
+            </w:r>
+            <w:r>
+              <w:fldChar w:fldCharType="separate"/>
+            </w:r>
+            <w:r>
+              <w:rPr>
+                <w:rStyle w:val="Hyperlink"/>
+              </w:rPr>
+              <w:t>4</w:t>
+            </w:r>
+            <w:r>
+              <w:fldChar w:fldCharType="end"/>
+            </w:r>
+          </w:hyperlink>
+        </w:p>
+        <w:p>
+          <w:pPr>
+            <w:pStyle w:val="TOC3"/>
+            <w:tabs>
+              <w:tab w:val="right" w:leader="dot" w:pos="9360"/>
+            </w:tabs>
+            <w:bidi w:val="0"/>
+            <w:rPr>
+              <w:rStyle w:val="Hyperlink"/>
+            </w:rPr>
+          </w:pPr>
+          <w:hyperlink w:anchor="_Toc6901681">
+            <w:r>
+              <w:rPr>
+                <w:rStyle w:val="Hyperlink"/>
+              </w:rPr>
+              <w:t>Request Descriptions:</w:t>
+            </w:r>
+            <w:r>
+              <w:tab/>
+            </w:r>
+            <w:r>
+              <w:fldChar w:fldCharType="begin"/>
+            </w:r>
+            <w:r>
+              <w:instrText xml:space="preserve">PAGEREF _Toc6901681 \h</w:instrText>
+            </w:r>
+            <w:r>
+              <w:fldChar w:fldCharType="separate"/>
+            </w:r>
+            <w:r>
+              <w:rPr>
+                <w:rStyle w:val="Hyperlink"/>
+              </w:rPr>
+              <w:t>4</w:t>
+            </w:r>
+            <w:r>
+              <w:fldChar w:fldCharType="end"/>
+            </w:r>
+          </w:hyperlink>
+        </w:p>
+        <w:p>
+          <w:pPr>
+            <w:pStyle w:val="TOC4"/>
+            <w:tabs>
+              <w:tab w:val="right" w:leader="dot" w:pos="9360"/>
+            </w:tabs>
+            <w:bidi w:val="0"/>
+            <w:rPr>
+              <w:rStyle w:val="Hyperlink"/>
+            </w:rPr>
+          </w:pPr>
+          <w:hyperlink w:anchor="_Toc825798902">
+            <w:r>
+              <w:rPr>
+                <w:rStyle w:val="Hyperlink"/>
+              </w:rPr>
+              <w:t>1. Home</w:t>
+            </w:r>
+            <w:r>
+              <w:tab/>
+            </w:r>
+            <w:r>
+              <w:fldChar w:fldCharType="begin"/>
+            </w:r>
+            <w:r>
+              <w:instrText xml:space="preserve">PAGEREF _Toc825798902 \h</w:instrText>
+            </w:r>
+            <w:r>
+              <w:fldChar w:fldCharType="separate"/>
+            </w:r>
+            <w:r>
+              <w:rPr>
+                <w:rStyle w:val="Hyperlink"/>
+              </w:rPr>
+              <w:t>4</w:t>
+            </w:r>
+            <w:r>
+              <w:fldChar w:fldCharType="end"/>
+            </w:r>
+          </w:hyperlink>
+        </w:p>
+        <w:p>
+          <w:pPr>
+            <w:pStyle w:val="TOC4"/>
+            <w:tabs>
+              <w:tab w:val="right" w:leader="dot" w:pos="9360"/>
+            </w:tabs>
+            <w:bidi w:val="0"/>
+            <w:rPr>
+              <w:rStyle w:val="Hyperlink"/>
+            </w:rPr>
+          </w:pPr>
+          <w:hyperlink w:anchor="_Toc1637870200">
+            <w:r>
+              <w:rPr>
+                <w:rStyle w:val="Hyperlink"/>
+              </w:rPr>
+              <w:t>2. Add Policyholder</w:t>
+            </w:r>
+            <w:r>
+              <w:tab/>
+            </w:r>
+            <w:r>
+              <w:fldChar w:fldCharType="begin"/>
+            </w:r>
+            <w:r>
+              <w:instrText xml:space="preserve">PAGEREF _Toc1637870200 \h</w:instrText>
+            </w:r>
+            <w:r>
+              <w:fldChar w:fldCharType="separate"/>
+            </w:r>
+            <w:r>
+              <w:rPr>
+                <w:rStyle w:val="Hyperlink"/>
+              </w:rPr>
+              <w:t>4</w:t>
+            </w:r>
+            <w:r>
+              <w:fldChar w:fldCharType="end"/>
+            </w:r>
+          </w:hyperlink>
+        </w:p>
+        <w:p>
+          <w:pPr>
+            <w:pStyle w:val="TOC4"/>
+            <w:tabs>
+              <w:tab w:val="right" w:leader="dot" w:pos="9360"/>
+            </w:tabs>
+            <w:bidi w:val="0"/>
+            <w:rPr>
+              <w:rStyle w:val="Hyperlink"/>
+            </w:rPr>
+          </w:pPr>
+          <w:hyperlink w:anchor="_Toc576420891">
+            <w:r>
+              <w:rPr>
+                <w:rStyle w:val="Hyperlink"/>
+              </w:rPr>
+              <w:t>3. Get Policyholder</w:t>
+            </w:r>
+            <w:r>
+              <w:tab/>
+            </w:r>
+            <w:r>
+              <w:fldChar w:fldCharType="begin"/>
+            </w:r>
+            <w:r>
+              <w:instrText xml:space="preserve">PAGEREF _Toc576420891 \h</w:instrText>
+            </w:r>
+            <w:r>
+              <w:fldChar w:fldCharType="separate"/>
+            </w:r>
+            <w:r>
+              <w:rPr>
+                <w:rStyle w:val="Hyperlink"/>
+              </w:rPr>
+              <w:t>4</w:t>
+            </w:r>
+            <w:r>
+              <w:fldChar w:fldCharType="end"/>
+            </w:r>
+          </w:hyperlink>
+        </w:p>
+        <w:p>
+          <w:pPr>
+            <w:pStyle w:val="TOC4"/>
+            <w:tabs>
+              <w:tab w:val="right" w:leader="dot" w:pos="9360"/>
+            </w:tabs>
+            <w:bidi w:val="0"/>
+            <w:rPr>
+              <w:rStyle w:val="Hyperlink"/>
+            </w:rPr>
+          </w:pPr>
+          <w:hyperlink w:anchor="_Toc805256100">
+            <w:r>
+              <w:rPr>
+                <w:rStyle w:val="Hyperlink"/>
+              </w:rPr>
+              <w:t>4. Update Policyholder</w:t>
+            </w:r>
+            <w:r>
+              <w:tab/>
+            </w:r>
+            <w:r>
+              <w:fldChar w:fldCharType="begin"/>
+            </w:r>
+            <w:r>
+              <w:instrText xml:space="preserve">PAGEREF _Toc805256100 \h</w:instrText>
+            </w:r>
+            <w:r>
+              <w:fldChar w:fldCharType="separate"/>
+            </w:r>
+            <w:r>
+              <w:rPr>
+                <w:rStyle w:val="Hyperlink"/>
+              </w:rPr>
+              <w:t>5</w:t>
+            </w:r>
+            <w:r>
+              <w:fldChar w:fldCharType="end"/>
+            </w:r>
+          </w:hyperlink>
+        </w:p>
+        <w:p>
+          <w:pPr>
+            <w:pStyle w:val="TOC4"/>
+            <w:tabs>
+              <w:tab w:val="right" w:leader="dot" w:pos="9360"/>
+            </w:tabs>
+            <w:bidi w:val="0"/>
+            <w:rPr>
+              <w:rStyle w:val="Hyperlink"/>
+            </w:rPr>
+          </w:pPr>
+          <w:hyperlink w:anchor="_Toc301874840">
+            <w:r>
+              <w:rPr>
+                <w:rStyle w:val="Hyperlink"/>
+              </w:rPr>
+              <w:t>5. Delete Policyholder</w:t>
+            </w:r>
+            <w:r>
+              <w:tab/>
+            </w:r>
+            <w:r>
+              <w:fldChar w:fldCharType="begin"/>
+            </w:r>
+            <w:r>
+              <w:instrText xml:space="preserve">PAGEREF _Toc301874840 \h</w:instrText>
+            </w:r>
+            <w:r>
+              <w:fldChar w:fldCharType="separate"/>
+            </w:r>
+            <w:r>
+              <w:rPr>
+                <w:rStyle w:val="Hyperlink"/>
+              </w:rPr>
+              <w:t>5</w:t>
+            </w:r>
+            <w:r>
+              <w:fldChar w:fldCharType="end"/>
+            </w:r>
+          </w:hyperlink>
+        </w:p>
+        <w:p>
+          <w:pPr>
+            <w:pStyle w:val="TOC4"/>
+            <w:tabs>
+              <w:tab w:val="right" w:leader="dot" w:pos="9360"/>
+            </w:tabs>
+            <w:bidi w:val="0"/>
+            <w:rPr>
+              <w:rStyle w:val="Hyperlink"/>
+            </w:rPr>
+          </w:pPr>
+          <w:hyperlink w:anchor="_Toc1101086026">
+            <w:r>
+              <w:rPr>
+                <w:rStyle w:val="Hyperlink"/>
+              </w:rPr>
+              <w:t>6. Add Policy</w:t>
+            </w:r>
+            <w:r>
+              <w:tab/>
+            </w:r>
+            <w:r>
+              <w:fldChar w:fldCharType="begin"/>
+            </w:r>
+            <w:r>
+              <w:instrText xml:space="preserve">PAGEREF _Toc1101086026 \h</w:instrText>
+            </w:r>
+            <w:r>
+              <w:fldChar w:fldCharType="separate"/>
+            </w:r>
+            <w:r>
+              <w:rPr>
+                <w:rStyle w:val="Hyperlink"/>
+              </w:rPr>
+              <w:t>5</w:t>
+            </w:r>
+            <w:r>
+              <w:fldChar w:fldCharType="end"/>
+            </w:r>
+          </w:hyperlink>
+        </w:p>
+        <w:p>
+          <w:pPr>
+            <w:pStyle w:val="TOC4"/>
+            <w:tabs>
+              <w:tab w:val="right" w:leader="dot" w:pos="9360"/>
+            </w:tabs>
+            <w:bidi w:val="0"/>
+            <w:rPr>
+              <w:rStyle w:val="Hyperlink"/>
+            </w:rPr>
+          </w:pPr>
+          <w:hyperlink w:anchor="_Toc1961820166">
+            <w:r>
+              <w:rPr>
+                <w:rStyle w:val="Hyperlink"/>
+              </w:rPr>
+              <w:t>7. Get Policy</w:t>
+            </w:r>
+            <w:r>
+              <w:tab/>
+            </w:r>
+            <w:r>
+              <w:fldChar w:fldCharType="begin"/>
+            </w:r>
+            <w:r>
+              <w:instrText xml:space="preserve">PAGEREF _Toc1961820166 \h</w:instrText>
+            </w:r>
+            <w:r>
+              <w:fldChar w:fldCharType="separate"/>
+            </w:r>
+            <w:r>
+              <w:rPr>
+                <w:rStyle w:val="Hyperlink"/>
+              </w:rPr>
+              <w:t>5</w:t>
+            </w:r>
+            <w:r>
+              <w:fldChar w:fldCharType="end"/>
+            </w:r>
+          </w:hyperlink>
+        </w:p>
+        <w:p>
+          <w:pPr>
+            <w:pStyle w:val="TOC4"/>
+            <w:tabs>
+              <w:tab w:val="right" w:leader="dot" w:pos="9360"/>
+            </w:tabs>
+            <w:bidi w:val="0"/>
+            <w:rPr>
+              <w:rStyle w:val="Hyperlink"/>
+            </w:rPr>
+          </w:pPr>
+          <w:hyperlink w:anchor="_Toc1591756512">
+            <w:r>
+              <w:rPr>
+                <w:rStyle w:val="Hyperlink"/>
+              </w:rPr>
+              <w:t>8. Update Policy</w:t>
+            </w:r>
+            <w:r>
+              <w:tab/>
+            </w:r>
+            <w:r>
+              <w:fldChar w:fldCharType="begin"/>
+            </w:r>
+            <w:r>
+              <w:instrText xml:space="preserve">PAGEREF _Toc1591756512 \h</w:instrText>
+            </w:r>
+            <w:r>
+              <w:fldChar w:fldCharType="separate"/>
+            </w:r>
+            <w:r>
+              <w:rPr>
+                <w:rStyle w:val="Hyperlink"/>
+              </w:rPr>
+              <w:t>5</w:t>
+            </w:r>
+            <w:r>
+              <w:fldChar w:fldCharType="end"/>
+            </w:r>
+          </w:hyperlink>
+        </w:p>
+        <w:p>
+          <w:pPr>
+            <w:pStyle w:val="TOC4"/>
+            <w:tabs>
+              <w:tab w:val="right" w:leader="dot" w:pos="9360"/>
+            </w:tabs>
+            <w:bidi w:val="0"/>
+            <w:rPr>
+              <w:rStyle w:val="Hyperlink"/>
+            </w:rPr>
+          </w:pPr>
+          <w:hyperlink w:anchor="_Toc749563701">
+            <w:r>
+              <w:rPr>
+                <w:rStyle w:val="Hyperlink"/>
+              </w:rPr>
+              <w:t>9. Delete Policy</w:t>
+            </w:r>
+            <w:r>
+              <w:tab/>
+            </w:r>
+            <w:r>
+              <w:fldChar w:fldCharType="begin"/>
+            </w:r>
+            <w:r>
+              <w:instrText xml:space="preserve">PAGEREF _Toc749563701 \h</w:instrText>
+            </w:r>
+            <w:r>
+              <w:fldChar w:fldCharType="separate"/>
+            </w:r>
+            <w:r>
+              <w:rPr>
+                <w:rStyle w:val="Hyperlink"/>
+              </w:rPr>
+              <w:t>5</w:t>
+            </w:r>
+            <w:r>
+              <w:fldChar w:fldCharType="end"/>
+            </w:r>
+          </w:hyperlink>
+        </w:p>
+        <w:p>
+          <w:pPr>
+            <w:pStyle w:val="TOC4"/>
+            <w:tabs>
+              <w:tab w:val="right" w:leader="dot" w:pos="9360"/>
+            </w:tabs>
+            <w:bidi w:val="0"/>
+            <w:rPr>
+              <w:rStyle w:val="Hyperlink"/>
+            </w:rPr>
+          </w:pPr>
+          <w:hyperlink w:anchor="_Toc158458295">
+            <w:r>
+              <w:rPr>
+                <w:rStyle w:val="Hyperlink"/>
+              </w:rPr>
+              <w:t>10. Add Claim</w:t>
+            </w:r>
+            <w:r>
+              <w:tab/>
+            </w:r>
+            <w:r>
+              <w:fldChar w:fldCharType="begin"/>
+            </w:r>
+            <w:r>
+              <w:instrText xml:space="preserve">PAGEREF _Toc158458295 \h</w:instrText>
+            </w:r>
+            <w:r>
+              <w:fldChar w:fldCharType="separate"/>
+            </w:r>
+            <w:r>
+              <w:rPr>
+                <w:rStyle w:val="Hyperlink"/>
+              </w:rPr>
+              <w:t>6</w:t>
+            </w:r>
+            <w:r>
+              <w:fldChar w:fldCharType="end"/>
+            </w:r>
+          </w:hyperlink>
+        </w:p>
+        <w:p>
+          <w:pPr>
+            <w:pStyle w:val="TOC4"/>
+            <w:tabs>
+              <w:tab w:val="right" w:leader="dot" w:pos="9360"/>
+            </w:tabs>
+            <w:bidi w:val="0"/>
+            <w:rPr>
+              <w:rStyle w:val="Hyperlink"/>
+            </w:rPr>
+          </w:pPr>
+          <w:hyperlink w:anchor="_Toc1336169414">
+            <w:r>
+              <w:rPr>
+                <w:rStyle w:val="Hyperlink"/>
+              </w:rPr>
+              <w:t>11. Get Claim</w:t>
+            </w:r>
+            <w:r>
+              <w:tab/>
+            </w:r>
+            <w:r>
+              <w:fldChar w:fldCharType="begin"/>
+            </w:r>
+            <w:r>
+              <w:instrText xml:space="preserve">PAGEREF _Toc1336169414 \h</w:instrText>
+            </w:r>
+            <w:r>
+              <w:fldChar w:fldCharType="separate"/>
+            </w:r>
+            <w:r>
+              <w:rPr>
+                <w:rStyle w:val="Hyperlink"/>
+              </w:rPr>
+              <w:t>6</w:t>
+            </w:r>
+            <w:r>
+              <w:fldChar w:fldCharType="end"/>
+            </w:r>
+          </w:hyperlink>
+        </w:p>
+        <w:p>
+          <w:pPr>
+            <w:pStyle w:val="TOC4"/>
+            <w:tabs>
+              <w:tab w:val="right" w:leader="dot" w:pos="9360"/>
+            </w:tabs>
+            <w:bidi w:val="0"/>
+            <w:rPr>
+              <w:rStyle w:val="Hyperlink"/>
+            </w:rPr>
+          </w:pPr>
+          <w:hyperlink w:anchor="_Toc701125821">
+            <w:r>
+              <w:rPr>
+                <w:rStyle w:val="Hyperlink"/>
+              </w:rPr>
+              <w:t>12. Update Claim</w:t>
+            </w:r>
+            <w:r>
+              <w:tab/>
+            </w:r>
+            <w:r>
+              <w:fldChar w:fldCharType="begin"/>
+            </w:r>
+            <w:r>
+              <w:instrText xml:space="preserve">PAGEREF _Toc701125821 \h</w:instrText>
+            </w:r>
+            <w:r>
+              <w:fldChar w:fldCharType="separate"/>
+            </w:r>
+            <w:r>
+              <w:rPr>
+                <w:rStyle w:val="Hyperlink"/>
+              </w:rPr>
+              <w:t>6</w:t>
+            </w:r>
+            <w:r>
+              <w:fldChar w:fldCharType="end"/>
+            </w:r>
+          </w:hyperlink>
+        </w:p>
+        <w:p>
+          <w:pPr>
+            <w:pStyle w:val="TOC4"/>
+            <w:tabs>
+              <w:tab w:val="right" w:leader="dot" w:pos="9360"/>
+            </w:tabs>
+            <w:bidi w:val="0"/>
+            <w:rPr>
+              <w:rStyle w:val="Hyperlink"/>
+            </w:rPr>
+          </w:pPr>
+          <w:hyperlink w:anchor="_Toc1779120348">
+            <w:r>
+              <w:rPr>
+                <w:rStyle w:val="Hyperlink"/>
+              </w:rPr>
+              <w:t>13. Delete Claim</w:t>
+            </w:r>
+            <w:r>
+              <w:tab/>
+            </w:r>
+            <w:r>
+              <w:fldChar w:fldCharType="begin"/>
+            </w:r>
+            <w:r>
+              <w:instrText xml:space="preserve">PAGEREF _Toc1779120348 \h</w:instrText>
+            </w:r>
+            <w:r>
+              <w:fldChar w:fldCharType="separate"/>
+            </w:r>
+            <w:r>
+              <w:rPr>
+                <w:rStyle w:val="Hyperlink"/>
+              </w:rPr>
+              <w:t>6</w:t>
+            </w:r>
+            <w:r>
+              <w:fldChar w:fldCharType="end"/>
+            </w:r>
+          </w:hyperlink>
+          <w:r>
+            <w:fldChar w:fldCharType="end"/>
+          </w:r>
+        </w:p>
+      </w:sdtContent>
+    </w:sdt>
+    <w:p>
+      <w:pPr/>
+      <w:r>
+        <w:br w:type="page"/>
+      </w:r>
+    </w:p>
+    <w:p>
+      <w:pPr>
         <w:pStyle w:val="Heading1"/>
         <w:rPr>
           <w:b w:val="1"/>
@@ -13,6 +1220,7 @@
           <w:lang w:val="en-US"/>
         </w:rPr>
       </w:pPr>
+      <w:bookmarkStart w:name="_Toc1263683892" w:id="1710650891"/>
       <w:r>
         <w:rPr>
           <w:noProof w:val="0"/>
@@ -20,6 +1228,7 @@
         </w:rPr>
         <w:t>Stateless Claims Management System</w:t>
       </w:r>
+      <w:bookmarkEnd w:id="1710650891"/>
     </w:p>
     <w:p>
       <w:pPr>
@@ -32,6 +1241,7 @@
           <w:lang w:val="en-US"/>
         </w:rPr>
       </w:pPr>
+      <w:bookmarkStart w:name="_Toc591474460" w:id="1994728800"/>
       <w:r>
         <w:rPr>
           <w:b w:val="1"/>
@@ -42,6 +1252,7 @@
         </w:rPr>
         <w:t>1. Define Basic Entities</w:t>
       </w:r>
+      <w:bookmarkEnd w:id="1994728800"/>
     </w:p>
     <w:p>
       <w:pPr>
@@ -570,6 +1781,7 @@
           <w:lang w:val="en-US"/>
         </w:rPr>
       </w:pPr>
+      <w:bookmarkStart w:name="_Toc1687900514" w:id="1957621965"/>
       <w:r>
         <w:rPr>
           <w:noProof w:val="0"/>
@@ -577,6 +1789,7 @@
         </w:rPr>
         <w:t>2. Low-Level Design (LLD)</w:t>
       </w:r>
+      <w:bookmarkEnd w:id="1957621965"/>
     </w:p>
     <w:p>
       <w:pPr>
@@ -591,6 +1804,7 @@
           <w:lang w:val="en-US"/>
         </w:rPr>
       </w:pPr>
+      <w:bookmarkStart w:name="_Toc1392558470" w:id="453418362"/>
       <w:r>
         <w:rPr>
           <w:i w:val="0"/>
@@ -600,26 +1814,59 @@
         </w:rPr>
         <w:t>a. Understanding</w:t>
       </w:r>
+      <w:bookmarkEnd w:id="453418362"/>
     </w:p>
     <w:p>
       <w:pPr>
         <w:spacing w:before="240" w:beforeAutospacing="off" w:after="240" w:afterAutospacing="off"/>
-      </w:pPr>
-      <w:r>
-        <w:rPr>
-          <w:rFonts w:ascii="Aptos" w:hAnsi="Aptos" w:eastAsia="Aptos" w:cs="Aptos"/>
-          <w:noProof w:val="0"/>
-          <w:sz w:val="24"/>
-          <w:szCs w:val="24"/>
-          <w:lang w:val="en-US"/>
-        </w:rPr>
-        <w:t>The Claims Management System (CMS) is designed to manage and process insurance claims effectively. This system will handle the creation, tracking, and updating of claims made by policyholders. Without the use of persistent storage, the system will rely on in-memory data structures to manage data during runtime, suitable for demonstration or small-scale applications.</w:t>
+        <w:rPr>
+          <w:rFonts w:ascii="Aptos" w:hAnsi="Aptos" w:eastAsia="Aptos" w:cs="Aptos"/>
+          <w:noProof w:val="0"/>
+          <w:sz w:val="24"/>
+          <w:szCs w:val="24"/>
+          <w:lang w:val="en-US"/>
+        </w:rPr>
+      </w:pPr>
+      <w:r>
+        <w:rPr>
+          <w:rFonts w:ascii="Aptos" w:hAnsi="Aptos" w:eastAsia="Aptos" w:cs="Aptos"/>
+          <w:noProof w:val="0"/>
+          <w:sz w:val="24"/>
+          <w:szCs w:val="24"/>
+          <w:lang w:val="en-US"/>
+        </w:rPr>
+        <w:t>I’m</w:t>
+      </w:r>
+      <w:r>
+        <w:rPr>
+          <w:rFonts w:ascii="Aptos" w:hAnsi="Aptos" w:eastAsia="Aptos" w:cs="Aptos"/>
+          <w:noProof w:val="0"/>
+          <w:sz w:val="24"/>
+          <w:szCs w:val="24"/>
+          <w:lang w:val="en-US"/>
+        </w:rPr>
+        <w:t xml:space="preserve"> designing the </w:t>
+      </w:r>
+      <w:r>
+        <w:rPr>
+          <w:rFonts w:ascii="Aptos" w:hAnsi="Aptos" w:eastAsia="Aptos" w:cs="Aptos"/>
+          <w:noProof w:val="0"/>
+          <w:sz w:val="24"/>
+          <w:szCs w:val="24"/>
+          <w:lang w:val="en-US"/>
+        </w:rPr>
+        <w:t>Claims Management System (CMS) to manage and process insurance claims effectively. This system will handle the creation, tracking, and updating of claims made by policyholders. Without the use of persistent storage, the system will rely on in-memory data structures to manage data during runtime, suitable for demonstration or small-scale applications.</w:t>
       </w:r>
     </w:p>
     <w:p>
       <w:pPr>
         <w:pStyle w:val="Heading3"/>
-      </w:pPr>
+        <w:rPr>
+          <w:noProof w:val="0"/>
+          <w:lang w:val="en-US"/>
+        </w:rPr>
+      </w:pPr>
+      <w:bookmarkStart w:name="_Toc1438523963" w:id="280550332"/>
       <w:r>
         <w:rPr>
           <w:noProof w:val="0"/>
@@ -627,6 +1874,7 @@
         </w:rPr>
         <w:t>b. Implementation Approach</w:t>
       </w:r>
+      <w:bookmarkEnd w:id="280550332"/>
     </w:p>
     <w:p>
       <w:pPr>
@@ -810,7 +2058,45 @@
           <w:szCs w:val="24"/>
           <w:lang w:val="en-US"/>
         </w:rPr>
-        <w:t>Add, Update, and Delete operations</w:t>
+        <w:t xml:space="preserve">Add, </w:t>
+      </w:r>
+      <w:bookmarkStart w:name="_Int_AMowltsz" w:id="1460666308"/>
+      <w:r>
+        <w:rPr>
+          <w:rFonts w:ascii="Aptos" w:hAnsi="Aptos" w:eastAsia="Aptos" w:cs="Aptos"/>
+          <w:b w:val="1"/>
+          <w:bCs w:val="1"/>
+          <w:noProof w:val="0"/>
+          <w:sz w:val="24"/>
+          <w:szCs w:val="24"/>
+          <w:lang w:val="en-US"/>
+        </w:rPr>
+        <w:t>Read</w:t>
+      </w:r>
+      <w:bookmarkEnd w:id="1460666308"/>
+      <w:r>
+        <w:rPr>
+          <w:rFonts w:ascii="Aptos" w:hAnsi="Aptos" w:eastAsia="Aptos" w:cs="Aptos"/>
+          <w:b w:val="1"/>
+          <w:bCs w:val="1"/>
+          <w:noProof w:val="0"/>
+          <w:sz w:val="24"/>
+          <w:szCs w:val="24"/>
+          <w:lang w:val="en-US"/>
+        </w:rPr>
+        <w:t xml:space="preserve"> (or View), </w:t>
+      </w:r>
+      <w:r>
+        <w:rPr>
+          <w:rFonts w:ascii="Aptos" w:hAnsi="Aptos" w:eastAsia="Aptos" w:cs="Aptos"/>
+          <w:b w:val="1"/>
+          <w:bCs w:val="1"/>
+          <w:noProof w:val="0"/>
+          <w:sz w:val="24"/>
+          <w:szCs w:val="24"/>
+          <w:lang w:val="en-US"/>
+        </w:rPr>
+        <w:t>Update, and Delete operations</w:t>
       </w:r>
       <w:r>
         <w:rPr>
@@ -825,45 +2111,6 @@
     </w:p>
     <w:p>
       <w:pPr>
-        <w:pStyle w:val="ListParagraph"/>
-        <w:numPr>
-          <w:ilvl w:val="1"/>
-          <w:numId w:val="4"/>
-        </w:numPr>
-        <w:spacing w:before="0" w:beforeAutospacing="off" w:after="0" w:afterAutospacing="off"/>
-        <w:rPr>
-          <w:rFonts w:ascii="Aptos" w:hAnsi="Aptos" w:eastAsia="Aptos" w:cs="Aptos"/>
-          <w:noProof w:val="0"/>
-          <w:sz w:val="24"/>
-          <w:szCs w:val="24"/>
-          <w:lang w:val="en-US"/>
-        </w:rPr>
-      </w:pPr>
-      <w:r>
-        <w:rPr>
-          <w:rFonts w:ascii="Aptos" w:hAnsi="Aptos" w:eastAsia="Aptos" w:cs="Aptos"/>
-          <w:b w:val="1"/>
-          <w:bCs w:val="1"/>
-          <w:noProof w:val="0"/>
-          <w:sz w:val="24"/>
-          <w:szCs w:val="24"/>
-          <w:lang w:val="en-US"/>
-        </w:rPr>
-        <w:t>View Claims</w:t>
-      </w:r>
-      <w:r>
-        <w:rPr>
-          <w:rFonts w:ascii="Aptos" w:hAnsi="Aptos" w:eastAsia="Aptos" w:cs="Aptos"/>
-          <w:noProof w:val="0"/>
-          <w:sz w:val="24"/>
-          <w:szCs w:val="24"/>
-          <w:lang w:val="en-US"/>
-        </w:rPr>
-        <w:t>: Filter and view claims based on status, date, policyholder, etc.</w:t>
-      </w:r>
-    </w:p>
-    <w:p>
-      <w:pPr>
         <w:pStyle w:val="Heading2"/>
         <w:rPr>
           <w:rFonts w:ascii="Aptos" w:hAnsi="Aptos" w:eastAsia="Aptos" w:cs="Aptos"/>
@@ -873,6 +2120,7 @@
           <w:lang w:val="en-US"/>
         </w:rPr>
       </w:pPr>
+      <w:bookmarkStart w:name="_Toc1140168974" w:id="1760778359"/>
       <w:r>
         <w:rPr>
           <w:noProof w:val="0"/>
@@ -880,6 +2128,7 @@
         </w:rPr>
         <w:t>3. CRUD Functions</w:t>
       </w:r>
+      <w:bookmarkEnd w:id="1760778359"/>
     </w:p>
     <w:p>
       <w:pPr>
@@ -1038,6 +2287,7 @@
           <w:lang w:val="en-US"/>
         </w:rPr>
       </w:pPr>
+      <w:bookmarkStart w:name="_Toc446453347" w:id="1347413316"/>
       <w:r>
         <w:rPr>
           <w:noProof w:val="0"/>
@@ -1045,6 +2295,7 @@
         </w:rPr>
         <w:t>4. Validation and Business Rules</w:t>
       </w:r>
+      <w:bookmarkEnd w:id="1347413316"/>
     </w:p>
     <w:p>
       <w:pPr>
@@ -1347,6 +2598,7 @@
           <w:lang w:val="en-US"/>
         </w:rPr>
       </w:pPr>
+      <w:bookmarkStart w:name="_Toc380210361" w:id="1318367505"/>
       <w:r>
         <w:rPr>
           <w:noProof w:val="0"/>
@@ -1354,12 +2606,23 @@
         </w:rPr>
         <w:t>5. API Development</w:t>
       </w:r>
+      <w:bookmarkEnd w:id="1318367505"/>
     </w:p>
     <w:p>
       <w:pPr>
         <w:pStyle w:val="Heading3"/>
         <w:spacing w:before="281" w:beforeAutospacing="off" w:after="281" w:afterAutospacing="off"/>
-      </w:pPr>
+        <w:rPr>
+          <w:rFonts w:ascii="Aptos" w:hAnsi="Aptos" w:eastAsia="Aptos" w:cs="Aptos"/>
+          <w:b w:val="1"/>
+          <w:bCs w:val="1"/>
+          <w:noProof w:val="0"/>
+          <w:sz w:val="24"/>
+          <w:szCs w:val="24"/>
+          <w:lang w:val="en-US"/>
+        </w:rPr>
+      </w:pPr>
+      <w:bookmarkStart w:name="_Toc6901681" w:id="1248961033"/>
       <w:r>
         <w:rPr>
           <w:rFonts w:ascii="Aptos" w:hAnsi="Aptos" w:eastAsia="Aptos" w:cs="Aptos"/>
@@ -1372,6 +2635,7 @@
         </w:rPr>
         <w:t>Request Descriptions:</w:t>
       </w:r>
+      <w:bookmarkEnd w:id="1248961033"/>
     </w:p>
     <w:p>
       <w:pPr>
@@ -1388,6 +2652,7 @@
           <w:lang w:val="en-US"/>
         </w:rPr>
       </w:pPr>
+      <w:bookmarkStart w:name="_Toc825798902" w:id="1820864303"/>
       <w:r>
         <w:rPr>
           <w:rFonts w:ascii="Aptos" w:hAnsi="Aptos" w:eastAsia="Aptos" w:cs="Aptos"/>
@@ -1401,6 +2666,7 @@
         </w:rPr>
         <w:t>1. Home</w:t>
       </w:r>
+      <w:bookmarkEnd w:id="1820864303"/>
     </w:p>
     <w:p>
       <w:pPr>
@@ -1505,6 +2771,7 @@
           <w:lang w:val="en-US"/>
         </w:rPr>
       </w:pPr>
+      <w:bookmarkStart w:name="_Toc1637870200" w:id="1318589575"/>
       <w:r>
         <w:rPr>
           <w:rFonts w:ascii="Aptos" w:hAnsi="Aptos" w:eastAsia="Aptos" w:cs="Aptos"/>
@@ -1518,6 +2785,7 @@
         </w:rPr>
         <w:t>2. Add Policyholder</w:t>
       </w:r>
+      <w:bookmarkEnd w:id="1318589575"/>
     </w:p>
     <w:p>
       <w:pPr>
@@ -1612,6 +2880,7 @@
           <w:lang w:val="en-US"/>
         </w:rPr>
       </w:pPr>
+      <w:bookmarkStart w:name="_Toc576420891" w:id="1605676647"/>
       <w:r>
         <w:rPr>
           <w:rFonts w:ascii="Aptos" w:hAnsi="Aptos" w:eastAsia="Aptos" w:cs="Aptos"/>
@@ -1625,6 +2894,7 @@
         </w:rPr>
         <w:t>3. Get Policyholder</w:t>
       </w:r>
+      <w:bookmarkEnd w:id="1605676647"/>
     </w:p>
     <w:p>
       <w:pPr>
@@ -1719,6 +2989,7 @@
           <w:lang w:val="en-US"/>
         </w:rPr>
       </w:pPr>
+      <w:bookmarkStart w:name="_Toc805256100" w:id="1973065227"/>
       <w:r>
         <w:rPr>
           <w:rFonts w:ascii="Aptos" w:hAnsi="Aptos" w:eastAsia="Aptos" w:cs="Aptos"/>
@@ -1732,6 +3003,7 @@
         </w:rPr>
         <w:t>4. Update Policyholder</w:t>
       </w:r>
+      <w:bookmarkEnd w:id="1973065227"/>
     </w:p>
     <w:p>
       <w:pPr>
@@ -1836,6 +3108,7 @@
           <w:lang w:val="en-US"/>
         </w:rPr>
       </w:pPr>
+      <w:bookmarkStart w:name="_Toc301874840" w:id="1955959329"/>
       <w:r>
         <w:rPr>
           <w:rFonts w:ascii="Aptos" w:hAnsi="Aptos" w:eastAsia="Aptos" w:cs="Aptos"/>
@@ -1875,6 +3148,7 @@
         </w:rPr>
         <w:t xml:space="preserve"> Policyholder</w:t>
       </w:r>
+      <w:bookmarkEnd w:id="1955959329"/>
     </w:p>
     <w:p>
       <w:pPr>
@@ -1979,6 +3253,7 @@
           <w:lang w:val="en-US"/>
         </w:rPr>
       </w:pPr>
+      <w:bookmarkStart w:name="_Toc1101086026" w:id="910549255"/>
       <w:r>
         <w:rPr>
           <w:rFonts w:ascii="Aptos" w:hAnsi="Aptos" w:eastAsia="Aptos" w:cs="Aptos"/>
@@ -1992,6 +3267,7 @@
         </w:rPr>
         <w:t>6. Add Policy</w:t>
       </w:r>
+      <w:bookmarkEnd w:id="910549255"/>
     </w:p>
     <w:p>
       <w:pPr>
@@ -2096,6 +3372,7 @@
           <w:lang w:val="en-US"/>
         </w:rPr>
       </w:pPr>
+      <w:bookmarkStart w:name="_Toc1961820166" w:id="1516126514"/>
       <w:r>
         <w:rPr>
           <w:rFonts w:ascii="Aptos" w:hAnsi="Aptos" w:eastAsia="Aptos" w:cs="Aptos"/>
@@ -2109,6 +3386,7 @@
         </w:rPr>
         <w:t>7. Get Policy</w:t>
       </w:r>
+      <w:bookmarkEnd w:id="1516126514"/>
     </w:p>
     <w:p>
       <w:pPr>
@@ -2213,6 +3491,7 @@
           <w:lang w:val="en-US"/>
         </w:rPr>
       </w:pPr>
+      <w:bookmarkStart w:name="_Toc1591756512" w:id="1751186137"/>
       <w:r>
         <w:rPr>
           <w:rFonts w:ascii="Aptos" w:hAnsi="Aptos" w:eastAsia="Aptos" w:cs="Aptos"/>
@@ -2226,6 +3505,7 @@
         </w:rPr>
         <w:t>8. Update Policy</w:t>
       </w:r>
+      <w:bookmarkEnd w:id="1751186137"/>
     </w:p>
     <w:p>
       <w:pPr>
@@ -2330,6 +3610,7 @@
           <w:lang w:val="en-US"/>
         </w:rPr>
       </w:pPr>
+      <w:bookmarkStart w:name="_Toc749563701" w:id="2130455924"/>
       <w:r>
         <w:rPr>
           <w:rFonts w:ascii="Aptos" w:hAnsi="Aptos" w:eastAsia="Aptos" w:cs="Aptos"/>
@@ -2369,6 +3650,7 @@
         </w:rPr>
         <w:t xml:space="preserve"> Policy</w:t>
       </w:r>
+      <w:bookmarkEnd w:id="2130455924"/>
     </w:p>
     <w:p>
       <w:pPr>
@@ -2473,6 +3755,7 @@
           <w:lang w:val="en-US"/>
         </w:rPr>
       </w:pPr>
+      <w:bookmarkStart w:name="_Toc158458295" w:id="630397604"/>
       <w:r>
         <w:rPr>
           <w:rFonts w:ascii="Aptos" w:hAnsi="Aptos" w:eastAsia="Aptos" w:cs="Aptos"/>
@@ -2486,6 +3769,7 @@
         </w:rPr>
         <w:t>10. Add Claim</w:t>
       </w:r>
+      <w:bookmarkEnd w:id="630397604"/>
     </w:p>
     <w:p>
       <w:pPr>
@@ -2590,6 +3874,7 @@
           <w:lang w:val="en-US"/>
         </w:rPr>
       </w:pPr>
+      <w:bookmarkStart w:name="_Toc1336169414" w:id="955350950"/>
       <w:r>
         <w:rPr>
           <w:rFonts w:ascii="Aptos" w:hAnsi="Aptos" w:eastAsia="Aptos" w:cs="Aptos"/>
@@ -2603,6 +3888,7 @@
         </w:rPr>
         <w:t>11. Get Claim</w:t>
       </w:r>
+      <w:bookmarkEnd w:id="955350950"/>
     </w:p>
     <w:p>
       <w:pPr>
@@ -2707,6 +3993,7 @@
           <w:lang w:val="en-US"/>
         </w:rPr>
       </w:pPr>
+      <w:bookmarkStart w:name="_Toc701125821" w:id="764127866"/>
       <w:r>
         <w:rPr>
           <w:rFonts w:ascii="Aptos" w:hAnsi="Aptos" w:eastAsia="Aptos" w:cs="Aptos"/>
@@ -2720,6 +4007,7 @@
         </w:rPr>
         <w:t>12. Update Claim</w:t>
       </w:r>
+      <w:bookmarkEnd w:id="764127866"/>
     </w:p>
     <w:p>
       <w:pPr>
@@ -2824,6 +4112,7 @@
           <w:lang w:val="en-US"/>
         </w:rPr>
       </w:pPr>
+      <w:bookmarkStart w:name="_Toc1779120348" w:id="1924195434"/>
       <w:r>
         <w:rPr>
           <w:rFonts w:ascii="Aptos" w:hAnsi="Aptos" w:eastAsia="Aptos" w:cs="Aptos"/>
@@ -2863,6 +4152,7 @@
         </w:rPr>
         <w:t xml:space="preserve"> Claim</w:t>
       </w:r>
+      <w:bookmarkEnd w:id="1924195434"/>
     </w:p>
     <w:p>
       <w:pPr>
@@ -3001,6 +4291,9 @@
     <int2:textHash int2:hashCode="5Npx0mudGahSEc" int2:id="UXoS5khV">
       <int2:state int2:type="AugLoop_Text_Critique" int2:value="Rejected"/>
     </int2:textHash>
+    <int2:bookmark int2:bookmarkName="_Int_AMowltsz" int2:invalidationBookmarkName="" int2:hashCode="hStDj5GtnrLN2E" int2:id="CYtuLRdb">
+      <int2:state int2:type="AugLoop_Text_Critique" int2:value="Rejected"/>
+    </int2:bookmark>
   </int2:observations>
   <int2:intelligenceSettings/>
 </int2:intelligence>
@@ -4569,6 +5862,63 @@
       <w:contextualSpacing xmlns:w="http://schemas.openxmlformats.org/wordprocessingml/2006/main"/>
     </w:pPr>
   </w:style>
+  <w:style xmlns:w14="http://schemas.microsoft.com/office/word/2010/wordml" xmlns:mc="http://schemas.openxmlformats.org/markup-compatibility/2006" xmlns:w="http://schemas.openxmlformats.org/wordprocessingml/2006/main" w:type="character" w:styleId="Hyperlink" mc:Ignorable="w14">
+    <w:name xmlns:w="http://schemas.openxmlformats.org/wordprocessingml/2006/main" w:val="Hyperlink"/>
+    <w:basedOn xmlns:w="http://schemas.openxmlformats.org/wordprocessingml/2006/main" w:val="DefaultParagraphFont"/>
+    <w:uiPriority xmlns:w="http://schemas.openxmlformats.org/wordprocessingml/2006/main" w:val="99"/>
+    <w:unhideWhenUsed xmlns:w="http://schemas.openxmlformats.org/wordprocessingml/2006/main"/>
+    <w:rPr xmlns:w="http://schemas.openxmlformats.org/wordprocessingml/2006/main">
+      <w:color w:val="0563C1" w:themeColor="hyperlink"/>
+      <w:u w:val="single"/>
+    </w:rPr>
+  </w:style>
+  <w:style xmlns:w14="http://schemas.microsoft.com/office/word/2010/wordml" xmlns:mc="http://schemas.openxmlformats.org/markup-compatibility/2006" xmlns:w="http://schemas.openxmlformats.org/wordprocessingml/2006/main" w:type="paragraph" w:styleId="TOC1" mc:Ignorable="w14">
+    <w:name xmlns:w="http://schemas.openxmlformats.org/wordprocessingml/2006/main" w:val="toc 1"/>
+    <w:basedOn xmlns:w="http://schemas.openxmlformats.org/wordprocessingml/2006/main" w:val="Normal"/>
+    <w:next xmlns:w="http://schemas.openxmlformats.org/wordprocessingml/2006/main" w:val="Normal"/>
+    <w:autoRedefine xmlns:w="http://schemas.openxmlformats.org/wordprocessingml/2006/main"/>
+    <w:uiPriority xmlns:w="http://schemas.openxmlformats.org/wordprocessingml/2006/main" w:val="39"/>
+    <w:unhideWhenUsed xmlns:w="http://schemas.openxmlformats.org/wordprocessingml/2006/main"/>
+    <w:pPr xmlns:w="http://schemas.openxmlformats.org/wordprocessingml/2006/main">
+      <w:spacing xmlns:w="http://schemas.openxmlformats.org/wordprocessingml/2006/main" w:after="100"/>
+    </w:pPr>
+  </w:style>
+  <w:style xmlns:w14="http://schemas.microsoft.com/office/word/2010/wordml" xmlns:mc="http://schemas.openxmlformats.org/markup-compatibility/2006" xmlns:w="http://schemas.openxmlformats.org/wordprocessingml/2006/main" w:type="paragraph" w:styleId="TOC2" mc:Ignorable="w14">
+    <w:name xmlns:w="http://schemas.openxmlformats.org/wordprocessingml/2006/main" w:val="toc 2"/>
+    <w:basedOn xmlns:w="http://schemas.openxmlformats.org/wordprocessingml/2006/main" w:val="Normal"/>
+    <w:next xmlns:w="http://schemas.openxmlformats.org/wordprocessingml/2006/main" w:val="Normal"/>
+    <w:autoRedefine xmlns:w="http://schemas.openxmlformats.org/wordprocessingml/2006/main"/>
+    <w:uiPriority xmlns:w="http://schemas.openxmlformats.org/wordprocessingml/2006/main" w:val="39"/>
+    <w:unhideWhenUsed xmlns:w="http://schemas.openxmlformats.org/wordprocessingml/2006/main"/>
+    <w:pPr xmlns:w="http://schemas.openxmlformats.org/wordprocessingml/2006/main">
+      <w:spacing xmlns:w="http://schemas.openxmlformats.org/wordprocessingml/2006/main" w:after="100"/>
+      <w:ind xmlns:w="http://schemas.openxmlformats.org/wordprocessingml/2006/main" w:left="220"/>
+    </w:pPr>
+  </w:style>
+  <w:style xmlns:w14="http://schemas.microsoft.com/office/word/2010/wordml" xmlns:mc="http://schemas.openxmlformats.org/markup-compatibility/2006" xmlns:w="http://schemas.openxmlformats.org/wordprocessingml/2006/main" w:type="paragraph" w:styleId="TOC3" mc:Ignorable="w14">
+    <w:name xmlns:w="http://schemas.openxmlformats.org/wordprocessingml/2006/main" w:val="toc 3"/>
+    <w:basedOn xmlns:w="http://schemas.openxmlformats.org/wordprocessingml/2006/main" w:val="Normal"/>
+    <w:next xmlns:w="http://schemas.openxmlformats.org/wordprocessingml/2006/main" w:val="Normal"/>
+    <w:autoRedefine xmlns:w="http://schemas.openxmlformats.org/wordprocessingml/2006/main"/>
+    <w:uiPriority xmlns:w="http://schemas.openxmlformats.org/wordprocessingml/2006/main" w:val="39"/>
+    <w:unhideWhenUsed xmlns:w="http://schemas.openxmlformats.org/wordprocessingml/2006/main"/>
+    <w:pPr xmlns:w="http://schemas.openxmlformats.org/wordprocessingml/2006/main">
+      <w:spacing xmlns:w="http://schemas.openxmlformats.org/wordprocessingml/2006/main" w:after="100"/>
+      <w:ind xmlns:w="http://schemas.openxmlformats.org/wordprocessingml/2006/main" w:left="440"/>
+    </w:pPr>
+  </w:style>
+  <w:style xmlns:w14="http://schemas.microsoft.com/office/word/2010/wordml" xmlns:mc="http://schemas.openxmlformats.org/markup-compatibility/2006" xmlns:w="http://schemas.openxmlformats.org/wordprocessingml/2006/main" w:type="paragraph" w:styleId="TOC4" mc:Ignorable="w14">
+    <w:name xmlns:w="http://schemas.openxmlformats.org/wordprocessingml/2006/main" w:val="toc 4"/>
+    <w:basedOn xmlns:w="http://schemas.openxmlformats.org/wordprocessingml/2006/main" w:val="Normal"/>
+    <w:next xmlns:w="http://schemas.openxmlformats.org/wordprocessingml/2006/main" w:val="Normal"/>
+    <w:autoRedefine xmlns:w="http://schemas.openxmlformats.org/wordprocessingml/2006/main"/>
+    <w:uiPriority xmlns:w="http://schemas.openxmlformats.org/wordprocessingml/2006/main" w:val="39"/>
+    <w:unhideWhenUsed xmlns:w="http://schemas.openxmlformats.org/wordprocessingml/2006/main"/>
+    <w:pPr xmlns:w="http://schemas.openxmlformats.org/wordprocessingml/2006/main">
+      <w:spacing xmlns:w="http://schemas.openxmlformats.org/wordprocessingml/2006/main" w:after="100"/>
+      <w:ind xmlns:w="http://schemas.openxmlformats.org/wordprocessingml/2006/main" w:left="660"/>
+    </w:pPr>
+  </w:style>
 </w:styles>
 </file>
 

</xml_diff>

<commit_message>
Updated backend deployed link in the frontend
</commit_message>
<xml_diff>
--- a/Programming_And_Application/Stateless_Claims_Management_System/Stateless_Claims_Managaement_System.docx
+++ b/Programming_And_Application/Stateless_Claims_Management_System/Stateless_Claims_Managaement_System.docx
@@ -1325,8 +1325,8 @@
         <w:spacing w:before="0" w:beforeAutospacing="off" w:after="0" w:afterAutospacing="off"/>
         <w:rPr>
           <w:rFonts w:ascii="Aptos" w:hAnsi="Aptos" w:eastAsia="Aptos" w:cs="Aptos"/>
-          <w:b w:val="1"/>
-          <w:bCs w:val="1"/>
+          <w:b w:val="0"/>
+          <w:bCs w:val="0"/>
           <w:noProof w:val="0"/>
           <w:sz w:val="24"/>
           <w:szCs w:val="24"/>
@@ -1571,6 +1571,16 @@
           <w:szCs w:val="24"/>
           <w:lang w:val="en-US"/>
         </w:rPr>
+        <w:t xml:space="preserve">policy_type, </w:t>
+      </w:r>
+      <w:r>
+        <w:rPr>
+          <w:rFonts w:ascii="Aptos" w:hAnsi="Aptos" w:eastAsia="Aptos" w:cs="Aptos"/>
+          <w:noProof w:val="0"/>
+          <w:sz w:val="24"/>
+          <w:szCs w:val="24"/>
+          <w:lang w:val="en-US"/>
+        </w:rPr>
         <w:t>start_date</w:t>
       </w:r>
       <w:r>
@@ -1602,6 +1612,16 @@
           <w:lang w:val="en-US"/>
         </w:rPr>
         <w:t>, premium</w:t>
+      </w:r>
+      <w:r>
+        <w:rPr>
+          <w:rFonts w:ascii="Aptos" w:hAnsi="Aptos" w:eastAsia="Aptos" w:cs="Aptos"/>
+          <w:noProof w:val="0"/>
+          <w:sz w:val="24"/>
+          <w:szCs w:val="24"/>
+          <w:lang w:val="en-US"/>
+        </w:rPr>
+        <w:t>, coverage, payments</w:t>
       </w:r>
     </w:p>
     <w:p>
@@ -1737,6 +1757,26 @@
           <w:szCs w:val="24"/>
           <w:lang w:val="en-US"/>
         </w:rPr>
+        <w:t>policyholder_id</w:t>
+      </w:r>
+      <w:r>
+        <w:rPr>
+          <w:rFonts w:ascii="Aptos" w:hAnsi="Aptos" w:eastAsia="Aptos" w:cs="Aptos"/>
+          <w:noProof w:val="0"/>
+          <w:sz w:val="24"/>
+          <w:szCs w:val="24"/>
+          <w:lang w:val="en-US"/>
+        </w:rPr>
+        <w:t xml:space="preserve">, </w:t>
+      </w:r>
+      <w:r>
+        <w:rPr>
+          <w:rFonts w:ascii="Aptos" w:hAnsi="Aptos" w:eastAsia="Aptos" w:cs="Aptos"/>
+          <w:noProof w:val="0"/>
+          <w:sz w:val="24"/>
+          <w:szCs w:val="24"/>
+          <w:lang w:val="en-US"/>
+        </w:rPr>
         <w:t>date_of_claim</w:t>
       </w:r>
       <w:r>
@@ -1768,6 +1808,16 @@
           <w:lang w:val="en-US"/>
         </w:rPr>
         <w:t>, status</w:t>
+      </w:r>
+      <w:r>
+        <w:rPr>
+          <w:rFonts w:ascii="Aptos" w:hAnsi="Aptos" w:eastAsia="Aptos" w:cs="Aptos"/>
+          <w:noProof w:val="0"/>
+          <w:sz w:val="24"/>
+          <w:szCs w:val="24"/>
+          <w:lang w:val="en-US"/>
+        </w:rPr>
+        <w:t>, reason_of_claim</w:t>
       </w:r>
     </w:p>
     <w:p>
@@ -2060,7 +2110,6 @@
         </w:rPr>
         <w:t xml:space="preserve">Add, </w:t>
       </w:r>
-      <w:bookmarkStart w:name="_Int_AMowltsz" w:id="1460666308"/>
       <w:r>
         <w:rPr>
           <w:rFonts w:ascii="Aptos" w:hAnsi="Aptos" w:eastAsia="Aptos" w:cs="Aptos"/>
@@ -2073,7 +2122,6 @@
         </w:rPr>
         <w:t>Read</w:t>
       </w:r>
-      <w:bookmarkEnd w:id="1460666308"/>
       <w:r>
         <w:rPr>
           <w:rFonts w:ascii="Aptos" w:hAnsi="Aptos" w:eastAsia="Aptos" w:cs="Aptos"/>
@@ -2111,6 +2159,750 @@
     </w:p>
     <w:p>
       <w:pPr>
+        <w:pStyle w:val="Heading3"/>
+        <w:rPr>
+          <w:rFonts w:ascii="Aptos" w:hAnsi="Aptos" w:eastAsia="Aptos" w:cs="Aptos"/>
+          <w:noProof w:val="0"/>
+          <w:sz w:val="24"/>
+          <w:szCs w:val="24"/>
+          <w:lang w:val="en-US"/>
+        </w:rPr>
+      </w:pPr>
+      <w:r>
+        <w:rPr>
+          <w:noProof w:val="0"/>
+          <w:lang w:val="en-US"/>
+        </w:rPr>
+        <w:t>c. Test Cases</w:t>
+      </w:r>
+    </w:p>
+    <w:p>
+      <w:pPr>
+        <w:pStyle w:val="ListParagraph"/>
+        <w:numPr>
+          <w:ilvl w:val="0"/>
+          <w:numId w:val="1"/>
+        </w:numPr>
+        <w:spacing w:before="240" w:beforeAutospacing="off" w:after="240" w:afterAutospacing="off"/>
+        <w:rPr>
+          <w:rFonts w:ascii="Aptos" w:hAnsi="Aptos" w:eastAsia="Aptos" w:cs="Aptos"/>
+          <w:b w:val="1"/>
+          <w:bCs w:val="1"/>
+          <w:noProof w:val="0"/>
+          <w:sz w:val="24"/>
+          <w:szCs w:val="24"/>
+          <w:lang w:val="en-US"/>
+        </w:rPr>
+      </w:pPr>
+      <w:r>
+        <w:rPr>
+          <w:rFonts w:ascii="Aptos" w:hAnsi="Aptos" w:eastAsia="Aptos" w:cs="Aptos"/>
+          <w:b w:val="1"/>
+          <w:bCs w:val="1"/>
+          <w:noProof w:val="0"/>
+          <w:sz w:val="24"/>
+          <w:szCs w:val="24"/>
+          <w:lang w:val="en-US"/>
+        </w:rPr>
+        <w:t>Add Policyholder Test</w:t>
+      </w:r>
+    </w:p>
+    <w:p>
+      <w:pPr>
+        <w:pStyle w:val="ListParagraph"/>
+        <w:numPr>
+          <w:ilvl w:val="1"/>
+          <w:numId w:val="1"/>
+        </w:numPr>
+        <w:spacing w:before="0" w:beforeAutospacing="off" w:after="0" w:afterAutospacing="off"/>
+        <w:rPr>
+          <w:rFonts w:ascii="Aptos" w:hAnsi="Aptos" w:eastAsia="Aptos" w:cs="Aptos"/>
+          <w:noProof w:val="0"/>
+          <w:sz w:val="24"/>
+          <w:szCs w:val="24"/>
+          <w:lang w:val="en-US"/>
+        </w:rPr>
+      </w:pPr>
+      <w:r>
+        <w:rPr>
+          <w:rFonts w:ascii="Aptos" w:hAnsi="Aptos" w:eastAsia="Aptos" w:cs="Aptos"/>
+          <w:noProof w:val="0"/>
+          <w:sz w:val="24"/>
+          <w:szCs w:val="24"/>
+          <w:lang w:val="en-US"/>
+        </w:rPr>
+        <w:t xml:space="preserve">Input: Add a new policyholder with ID </w:t>
+      </w:r>
+      <w:r>
+        <w:rPr>
+          <w:rFonts w:ascii="Consolas" w:hAnsi="Consolas" w:eastAsia="Consolas" w:cs="Consolas"/>
+          <w:noProof w:val="0"/>
+          <w:sz w:val="24"/>
+          <w:szCs w:val="24"/>
+          <w:lang w:val="en-US"/>
+        </w:rPr>
+        <w:t>1</w:t>
+      </w:r>
+      <w:r>
+        <w:rPr>
+          <w:rFonts w:ascii="Aptos" w:hAnsi="Aptos" w:eastAsia="Aptos" w:cs="Aptos"/>
+          <w:noProof w:val="0"/>
+          <w:sz w:val="24"/>
+          <w:szCs w:val="24"/>
+          <w:lang w:val="en-US"/>
+        </w:rPr>
+        <w:t>.</w:t>
+      </w:r>
+    </w:p>
+    <w:p>
+      <w:pPr>
+        <w:pStyle w:val="ListParagraph"/>
+        <w:numPr>
+          <w:ilvl w:val="1"/>
+          <w:numId w:val="1"/>
+        </w:numPr>
+        <w:spacing w:before="0" w:beforeAutospacing="off" w:after="0" w:afterAutospacing="off"/>
+        <w:rPr>
+          <w:rFonts w:ascii="Aptos" w:hAnsi="Aptos" w:eastAsia="Aptos" w:cs="Aptos"/>
+          <w:noProof w:val="0"/>
+          <w:sz w:val="24"/>
+          <w:szCs w:val="24"/>
+          <w:lang w:val="en-US"/>
+        </w:rPr>
+      </w:pPr>
+      <w:r>
+        <w:rPr>
+          <w:rFonts w:ascii="Aptos" w:hAnsi="Aptos" w:eastAsia="Aptos" w:cs="Aptos"/>
+          <w:noProof w:val="0"/>
+          <w:sz w:val="24"/>
+          <w:szCs w:val="24"/>
+          <w:lang w:val="en-US"/>
+        </w:rPr>
+        <w:t xml:space="preserve">Expected: Policyholder with ID </w:t>
+      </w:r>
+      <w:r>
+        <w:rPr>
+          <w:rFonts w:ascii="Consolas" w:hAnsi="Consolas" w:eastAsia="Consolas" w:cs="Consolas"/>
+          <w:noProof w:val="0"/>
+          <w:sz w:val="24"/>
+          <w:szCs w:val="24"/>
+          <w:lang w:val="en-US"/>
+        </w:rPr>
+        <w:t>1</w:t>
+      </w:r>
+      <w:r>
+        <w:rPr>
+          <w:rFonts w:ascii="Aptos" w:hAnsi="Aptos" w:eastAsia="Aptos" w:cs="Aptos"/>
+          <w:noProof w:val="0"/>
+          <w:sz w:val="24"/>
+          <w:szCs w:val="24"/>
+          <w:lang w:val="en-US"/>
+        </w:rPr>
+        <w:t xml:space="preserve"> should exist in the system.</w:t>
+      </w:r>
+    </w:p>
+    <w:p>
+      <w:pPr>
+        <w:pStyle w:val="ListParagraph"/>
+        <w:numPr>
+          <w:ilvl w:val="0"/>
+          <w:numId w:val="1"/>
+        </w:numPr>
+        <w:spacing w:before="240" w:beforeAutospacing="off" w:after="240" w:afterAutospacing="off"/>
+        <w:rPr>
+          <w:rFonts w:ascii="Aptos" w:hAnsi="Aptos" w:eastAsia="Aptos" w:cs="Aptos"/>
+          <w:b w:val="1"/>
+          <w:bCs w:val="1"/>
+          <w:noProof w:val="0"/>
+          <w:sz w:val="24"/>
+          <w:szCs w:val="24"/>
+          <w:lang w:val="en-US"/>
+        </w:rPr>
+      </w:pPr>
+      <w:r>
+        <w:rPr>
+          <w:rFonts w:ascii="Aptos" w:hAnsi="Aptos" w:eastAsia="Aptos" w:cs="Aptos"/>
+          <w:b w:val="1"/>
+          <w:bCs w:val="1"/>
+          <w:noProof w:val="0"/>
+          <w:sz w:val="24"/>
+          <w:szCs w:val="24"/>
+          <w:lang w:val="en-US"/>
+        </w:rPr>
+        <w:t>Add Policy Test</w:t>
+      </w:r>
+    </w:p>
+    <w:p>
+      <w:pPr>
+        <w:pStyle w:val="ListParagraph"/>
+        <w:numPr>
+          <w:ilvl w:val="1"/>
+          <w:numId w:val="1"/>
+        </w:numPr>
+        <w:spacing w:before="0" w:beforeAutospacing="off" w:after="0" w:afterAutospacing="off"/>
+        <w:rPr>
+          <w:rFonts w:ascii="Aptos" w:hAnsi="Aptos" w:eastAsia="Aptos" w:cs="Aptos"/>
+          <w:noProof w:val="0"/>
+          <w:sz w:val="24"/>
+          <w:szCs w:val="24"/>
+          <w:lang w:val="en-US"/>
+        </w:rPr>
+      </w:pPr>
+      <w:r>
+        <w:rPr>
+          <w:rFonts w:ascii="Aptos" w:hAnsi="Aptos" w:eastAsia="Aptos" w:cs="Aptos"/>
+          <w:noProof w:val="0"/>
+          <w:sz w:val="24"/>
+          <w:szCs w:val="24"/>
+          <w:lang w:val="en-US"/>
+        </w:rPr>
+        <w:t xml:space="preserve">Input: Add a new policy with ID </w:t>
+      </w:r>
+      <w:r>
+        <w:rPr>
+          <w:rFonts w:ascii="Consolas" w:hAnsi="Consolas" w:eastAsia="Consolas" w:cs="Consolas"/>
+          <w:noProof w:val="0"/>
+          <w:sz w:val="24"/>
+          <w:szCs w:val="24"/>
+          <w:lang w:val="en-US"/>
+        </w:rPr>
+        <w:t>101</w:t>
+      </w:r>
+      <w:r>
+        <w:rPr>
+          <w:rFonts w:ascii="Aptos" w:hAnsi="Aptos" w:eastAsia="Aptos" w:cs="Aptos"/>
+          <w:noProof w:val="0"/>
+          <w:sz w:val="24"/>
+          <w:szCs w:val="24"/>
+          <w:lang w:val="en-US"/>
+        </w:rPr>
+        <w:t xml:space="preserve"> for policyholder </w:t>
+      </w:r>
+      <w:r>
+        <w:rPr>
+          <w:rFonts w:ascii="Consolas" w:hAnsi="Consolas" w:eastAsia="Consolas" w:cs="Consolas"/>
+          <w:noProof w:val="0"/>
+          <w:sz w:val="24"/>
+          <w:szCs w:val="24"/>
+          <w:lang w:val="en-US"/>
+        </w:rPr>
+        <w:t>1</w:t>
+      </w:r>
+      <w:r>
+        <w:rPr>
+          <w:rFonts w:ascii="Aptos" w:hAnsi="Aptos" w:eastAsia="Aptos" w:cs="Aptos"/>
+          <w:noProof w:val="0"/>
+          <w:sz w:val="24"/>
+          <w:szCs w:val="24"/>
+          <w:lang w:val="en-US"/>
+        </w:rPr>
+        <w:t>.</w:t>
+      </w:r>
+    </w:p>
+    <w:p>
+      <w:pPr>
+        <w:pStyle w:val="ListParagraph"/>
+        <w:numPr>
+          <w:ilvl w:val="1"/>
+          <w:numId w:val="1"/>
+        </w:numPr>
+        <w:spacing w:before="0" w:beforeAutospacing="off" w:after="0" w:afterAutospacing="off"/>
+        <w:rPr>
+          <w:rFonts w:ascii="Aptos" w:hAnsi="Aptos" w:eastAsia="Aptos" w:cs="Aptos"/>
+          <w:noProof w:val="0"/>
+          <w:sz w:val="24"/>
+          <w:szCs w:val="24"/>
+          <w:lang w:val="en-US"/>
+        </w:rPr>
+      </w:pPr>
+      <w:r>
+        <w:rPr>
+          <w:rFonts w:ascii="Aptos" w:hAnsi="Aptos" w:eastAsia="Aptos" w:cs="Aptos"/>
+          <w:noProof w:val="0"/>
+          <w:sz w:val="24"/>
+          <w:szCs w:val="24"/>
+          <w:lang w:val="en-US"/>
+        </w:rPr>
+        <w:t xml:space="preserve">Expected: Policy with ID </w:t>
+      </w:r>
+      <w:r>
+        <w:rPr>
+          <w:rFonts w:ascii="Consolas" w:hAnsi="Consolas" w:eastAsia="Consolas" w:cs="Consolas"/>
+          <w:noProof w:val="0"/>
+          <w:sz w:val="24"/>
+          <w:szCs w:val="24"/>
+          <w:lang w:val="en-US"/>
+        </w:rPr>
+        <w:t>101</w:t>
+      </w:r>
+      <w:r>
+        <w:rPr>
+          <w:rFonts w:ascii="Aptos" w:hAnsi="Aptos" w:eastAsia="Aptos" w:cs="Aptos"/>
+          <w:noProof w:val="0"/>
+          <w:sz w:val="24"/>
+          <w:szCs w:val="24"/>
+          <w:lang w:val="en-US"/>
+        </w:rPr>
+        <w:t xml:space="preserve"> should exist in the system.</w:t>
+      </w:r>
+    </w:p>
+    <w:p>
+      <w:pPr>
+        <w:pStyle w:val="ListParagraph"/>
+        <w:numPr>
+          <w:ilvl w:val="0"/>
+          <w:numId w:val="1"/>
+        </w:numPr>
+        <w:spacing w:before="240" w:beforeAutospacing="off" w:after="240" w:afterAutospacing="off"/>
+        <w:rPr>
+          <w:rFonts w:ascii="Aptos" w:hAnsi="Aptos" w:eastAsia="Aptos" w:cs="Aptos"/>
+          <w:b w:val="1"/>
+          <w:bCs w:val="1"/>
+          <w:noProof w:val="0"/>
+          <w:sz w:val="24"/>
+          <w:szCs w:val="24"/>
+          <w:lang w:val="en-US"/>
+        </w:rPr>
+      </w:pPr>
+      <w:r>
+        <w:rPr>
+          <w:rFonts w:ascii="Aptos" w:hAnsi="Aptos" w:eastAsia="Aptos" w:cs="Aptos"/>
+          <w:b w:val="1"/>
+          <w:bCs w:val="1"/>
+          <w:noProof w:val="0"/>
+          <w:sz w:val="24"/>
+          <w:szCs w:val="24"/>
+          <w:lang w:val="en-US"/>
+        </w:rPr>
+        <w:t>Add Claim Test</w:t>
+      </w:r>
+    </w:p>
+    <w:p>
+      <w:pPr>
+        <w:pStyle w:val="ListParagraph"/>
+        <w:numPr>
+          <w:ilvl w:val="1"/>
+          <w:numId w:val="1"/>
+        </w:numPr>
+        <w:spacing w:before="0" w:beforeAutospacing="off" w:after="0" w:afterAutospacing="off"/>
+        <w:rPr>
+          <w:rFonts w:ascii="Aptos" w:hAnsi="Aptos" w:eastAsia="Aptos" w:cs="Aptos"/>
+          <w:noProof w:val="0"/>
+          <w:sz w:val="24"/>
+          <w:szCs w:val="24"/>
+          <w:lang w:val="en-US"/>
+        </w:rPr>
+      </w:pPr>
+      <w:r>
+        <w:rPr>
+          <w:rFonts w:ascii="Aptos" w:hAnsi="Aptos" w:eastAsia="Aptos" w:cs="Aptos"/>
+          <w:noProof w:val="0"/>
+          <w:sz w:val="24"/>
+          <w:szCs w:val="24"/>
+          <w:lang w:val="en-US"/>
+        </w:rPr>
+        <w:t xml:space="preserve">Input: Add a new claim with ID </w:t>
+      </w:r>
+      <w:r>
+        <w:rPr>
+          <w:rFonts w:ascii="Consolas" w:hAnsi="Consolas" w:eastAsia="Consolas" w:cs="Consolas"/>
+          <w:noProof w:val="0"/>
+          <w:sz w:val="24"/>
+          <w:szCs w:val="24"/>
+          <w:lang w:val="en-US"/>
+        </w:rPr>
+        <w:t>501</w:t>
+      </w:r>
+      <w:r>
+        <w:rPr>
+          <w:rFonts w:ascii="Aptos" w:hAnsi="Aptos" w:eastAsia="Aptos" w:cs="Aptos"/>
+          <w:noProof w:val="0"/>
+          <w:sz w:val="24"/>
+          <w:szCs w:val="24"/>
+          <w:lang w:val="en-US"/>
+        </w:rPr>
+        <w:t xml:space="preserve"> for policy </w:t>
+      </w:r>
+      <w:r>
+        <w:rPr>
+          <w:rFonts w:ascii="Consolas" w:hAnsi="Consolas" w:eastAsia="Consolas" w:cs="Consolas"/>
+          <w:noProof w:val="0"/>
+          <w:sz w:val="24"/>
+          <w:szCs w:val="24"/>
+          <w:lang w:val="en-US"/>
+        </w:rPr>
+        <w:t>101</w:t>
+      </w:r>
+      <w:r>
+        <w:rPr>
+          <w:rFonts w:ascii="Aptos" w:hAnsi="Aptos" w:eastAsia="Aptos" w:cs="Aptos"/>
+          <w:noProof w:val="0"/>
+          <w:sz w:val="24"/>
+          <w:szCs w:val="24"/>
+          <w:lang w:val="en-US"/>
+        </w:rPr>
+        <w:t xml:space="preserve">, policyholder </w:t>
+      </w:r>
+      <w:r>
+        <w:rPr>
+          <w:rFonts w:ascii="Consolas" w:hAnsi="Consolas" w:eastAsia="Consolas" w:cs="Consolas"/>
+          <w:noProof w:val="0"/>
+          <w:sz w:val="24"/>
+          <w:szCs w:val="24"/>
+          <w:lang w:val="en-US"/>
+        </w:rPr>
+        <w:t>1.</w:t>
+      </w:r>
+      <w:r>
+        <w:rPr>
+          <w:rFonts w:ascii="Aptos" w:hAnsi="Aptos" w:eastAsia="Aptos" w:cs="Aptos"/>
+          <w:noProof w:val="0"/>
+          <w:sz w:val="24"/>
+          <w:szCs w:val="24"/>
+          <w:lang w:val="en-US"/>
+        </w:rPr>
+        <w:t xml:space="preserve"> </w:t>
+      </w:r>
+    </w:p>
+    <w:p>
+      <w:pPr>
+        <w:pStyle w:val="ListParagraph"/>
+        <w:numPr>
+          <w:ilvl w:val="1"/>
+          <w:numId w:val="1"/>
+        </w:numPr>
+        <w:spacing w:before="0" w:beforeAutospacing="off" w:after="0" w:afterAutospacing="off"/>
+        <w:rPr>
+          <w:rFonts w:ascii="Aptos" w:hAnsi="Aptos" w:eastAsia="Aptos" w:cs="Aptos"/>
+          <w:noProof w:val="0"/>
+          <w:sz w:val="24"/>
+          <w:szCs w:val="24"/>
+          <w:lang w:val="en-US"/>
+        </w:rPr>
+      </w:pPr>
+      <w:r>
+        <w:rPr>
+          <w:rFonts w:ascii="Aptos" w:hAnsi="Aptos" w:eastAsia="Aptos" w:cs="Aptos"/>
+          <w:noProof w:val="0"/>
+          <w:sz w:val="24"/>
+          <w:szCs w:val="24"/>
+          <w:lang w:val="en-US"/>
+        </w:rPr>
+        <w:t xml:space="preserve">Expected: Claim with ID </w:t>
+      </w:r>
+      <w:r>
+        <w:rPr>
+          <w:rFonts w:ascii="Consolas" w:hAnsi="Consolas" w:eastAsia="Consolas" w:cs="Consolas"/>
+          <w:noProof w:val="0"/>
+          <w:sz w:val="24"/>
+          <w:szCs w:val="24"/>
+          <w:lang w:val="en-US"/>
+        </w:rPr>
+        <w:t>501</w:t>
+      </w:r>
+      <w:r>
+        <w:rPr>
+          <w:rFonts w:ascii="Aptos" w:hAnsi="Aptos" w:eastAsia="Aptos" w:cs="Aptos"/>
+          <w:noProof w:val="0"/>
+          <w:sz w:val="24"/>
+          <w:szCs w:val="24"/>
+          <w:lang w:val="en-US"/>
+        </w:rPr>
+        <w:t xml:space="preserve"> should exist in the system.</w:t>
+      </w:r>
+    </w:p>
+    <w:p>
+      <w:pPr>
+        <w:pStyle w:val="ListParagraph"/>
+        <w:numPr>
+          <w:ilvl w:val="0"/>
+          <w:numId w:val="1"/>
+        </w:numPr>
+        <w:spacing w:before="240" w:beforeAutospacing="off" w:after="240" w:afterAutospacing="off"/>
+        <w:rPr>
+          <w:rFonts w:ascii="Aptos" w:hAnsi="Aptos" w:eastAsia="Aptos" w:cs="Aptos"/>
+          <w:b w:val="1"/>
+          <w:bCs w:val="1"/>
+          <w:noProof w:val="0"/>
+          <w:sz w:val="24"/>
+          <w:szCs w:val="24"/>
+          <w:lang w:val="en-US"/>
+        </w:rPr>
+      </w:pPr>
+      <w:r>
+        <w:rPr>
+          <w:rFonts w:ascii="Aptos" w:hAnsi="Aptos" w:eastAsia="Aptos" w:cs="Aptos"/>
+          <w:b w:val="1"/>
+          <w:bCs w:val="1"/>
+          <w:noProof w:val="0"/>
+          <w:sz w:val="24"/>
+          <w:szCs w:val="24"/>
+          <w:lang w:val="en-US"/>
+        </w:rPr>
+        <w:t>Update Claim Status Test</w:t>
+      </w:r>
+    </w:p>
+    <w:p>
+      <w:pPr>
+        <w:pStyle w:val="ListParagraph"/>
+        <w:numPr>
+          <w:ilvl w:val="1"/>
+          <w:numId w:val="1"/>
+        </w:numPr>
+        <w:spacing w:before="0" w:beforeAutospacing="off" w:after="0" w:afterAutospacing="off"/>
+        <w:rPr>
+          <w:rFonts w:ascii="Aptos" w:hAnsi="Aptos" w:eastAsia="Aptos" w:cs="Aptos"/>
+          <w:noProof w:val="0"/>
+          <w:sz w:val="24"/>
+          <w:szCs w:val="24"/>
+          <w:lang w:val="en-US"/>
+        </w:rPr>
+      </w:pPr>
+      <w:r>
+        <w:rPr>
+          <w:rFonts w:ascii="Aptos" w:hAnsi="Aptos" w:eastAsia="Aptos" w:cs="Aptos"/>
+          <w:noProof w:val="0"/>
+          <w:sz w:val="24"/>
+          <w:szCs w:val="24"/>
+          <w:lang w:val="en-US"/>
+        </w:rPr>
+        <w:t xml:space="preserve">Input: Update claim </w:t>
+      </w:r>
+      <w:r>
+        <w:rPr>
+          <w:rFonts w:ascii="Consolas" w:hAnsi="Consolas" w:eastAsia="Consolas" w:cs="Consolas"/>
+          <w:noProof w:val="0"/>
+          <w:sz w:val="24"/>
+          <w:szCs w:val="24"/>
+          <w:lang w:val="en-US"/>
+        </w:rPr>
+        <w:t>501</w:t>
+      </w:r>
+      <w:r>
+        <w:rPr>
+          <w:rFonts w:ascii="Aptos" w:hAnsi="Aptos" w:eastAsia="Aptos" w:cs="Aptos"/>
+          <w:noProof w:val="0"/>
+          <w:sz w:val="24"/>
+          <w:szCs w:val="24"/>
+          <w:lang w:val="en-US"/>
+        </w:rPr>
+        <w:t xml:space="preserve"> status to </w:t>
+      </w:r>
+      <w:r>
+        <w:rPr>
+          <w:rFonts w:ascii="Consolas" w:hAnsi="Consolas" w:eastAsia="Consolas" w:cs="Consolas"/>
+          <w:noProof w:val="0"/>
+          <w:sz w:val="24"/>
+          <w:szCs w:val="24"/>
+          <w:lang w:val="en-US"/>
+        </w:rPr>
+        <w:t>Approved</w:t>
+      </w:r>
+      <w:r>
+        <w:rPr>
+          <w:rFonts w:ascii="Aptos" w:hAnsi="Aptos" w:eastAsia="Aptos" w:cs="Aptos"/>
+          <w:noProof w:val="0"/>
+          <w:sz w:val="24"/>
+          <w:szCs w:val="24"/>
+          <w:lang w:val="en-US"/>
+        </w:rPr>
+        <w:t>.</w:t>
+      </w:r>
+    </w:p>
+    <w:p>
+      <w:pPr>
+        <w:pStyle w:val="ListParagraph"/>
+        <w:numPr>
+          <w:ilvl w:val="1"/>
+          <w:numId w:val="1"/>
+        </w:numPr>
+        <w:spacing w:before="0" w:beforeAutospacing="off" w:after="0" w:afterAutospacing="off"/>
+        <w:rPr>
+          <w:rFonts w:ascii="Aptos" w:hAnsi="Aptos" w:eastAsia="Aptos" w:cs="Aptos"/>
+          <w:noProof w:val="0"/>
+          <w:sz w:val="24"/>
+          <w:szCs w:val="24"/>
+          <w:lang w:val="en-US"/>
+        </w:rPr>
+      </w:pPr>
+      <w:r>
+        <w:rPr>
+          <w:rFonts w:ascii="Aptos" w:hAnsi="Aptos" w:eastAsia="Aptos" w:cs="Aptos"/>
+          <w:noProof w:val="0"/>
+          <w:sz w:val="24"/>
+          <w:szCs w:val="24"/>
+          <w:lang w:val="en-US"/>
+        </w:rPr>
+        <w:t xml:space="preserve">Expected: Claim </w:t>
+      </w:r>
+      <w:r>
+        <w:rPr>
+          <w:rFonts w:ascii="Consolas" w:hAnsi="Consolas" w:eastAsia="Consolas" w:cs="Consolas"/>
+          <w:noProof w:val="0"/>
+          <w:sz w:val="24"/>
+          <w:szCs w:val="24"/>
+          <w:lang w:val="en-US"/>
+        </w:rPr>
+        <w:t>501</w:t>
+      </w:r>
+      <w:r>
+        <w:rPr>
+          <w:rFonts w:ascii="Aptos" w:hAnsi="Aptos" w:eastAsia="Aptos" w:cs="Aptos"/>
+          <w:noProof w:val="0"/>
+          <w:sz w:val="24"/>
+          <w:szCs w:val="24"/>
+          <w:lang w:val="en-US"/>
+        </w:rPr>
+        <w:t xml:space="preserve"> should have status </w:t>
+      </w:r>
+      <w:r>
+        <w:rPr>
+          <w:rFonts w:ascii="Consolas" w:hAnsi="Consolas" w:eastAsia="Consolas" w:cs="Consolas"/>
+          <w:noProof w:val="0"/>
+          <w:sz w:val="24"/>
+          <w:szCs w:val="24"/>
+          <w:lang w:val="en-US"/>
+        </w:rPr>
+        <w:t>Approved</w:t>
+      </w:r>
+      <w:r>
+        <w:rPr>
+          <w:rFonts w:ascii="Aptos" w:hAnsi="Aptos" w:eastAsia="Aptos" w:cs="Aptos"/>
+          <w:noProof w:val="0"/>
+          <w:sz w:val="24"/>
+          <w:szCs w:val="24"/>
+          <w:lang w:val="en-US"/>
+        </w:rPr>
+        <w:t>.</w:t>
+      </w:r>
+    </w:p>
+    <w:p>
+      <w:pPr>
+        <w:pStyle w:val="ListParagraph"/>
+        <w:numPr>
+          <w:ilvl w:val="0"/>
+          <w:numId w:val="1"/>
+        </w:numPr>
+        <w:spacing w:before="240" w:beforeAutospacing="off" w:after="240" w:afterAutospacing="off"/>
+        <w:rPr>
+          <w:rFonts w:ascii="Aptos" w:hAnsi="Aptos" w:eastAsia="Aptos" w:cs="Aptos"/>
+          <w:b w:val="1"/>
+          <w:bCs w:val="1"/>
+          <w:noProof w:val="0"/>
+          <w:sz w:val="24"/>
+          <w:szCs w:val="24"/>
+          <w:lang w:val="en-US"/>
+        </w:rPr>
+      </w:pPr>
+      <w:r>
+        <w:rPr>
+          <w:rFonts w:ascii="Aptos" w:hAnsi="Aptos" w:eastAsia="Aptos" w:cs="Aptos"/>
+          <w:b w:val="1"/>
+          <w:bCs w:val="1"/>
+          <w:noProof w:val="0"/>
+          <w:sz w:val="24"/>
+          <w:szCs w:val="24"/>
+          <w:lang w:val="en-US"/>
+        </w:rPr>
+        <w:t>View Claims by Status Test</w:t>
+      </w:r>
+    </w:p>
+    <w:p>
+      <w:pPr>
+        <w:pStyle w:val="ListParagraph"/>
+        <w:numPr>
+          <w:ilvl w:val="1"/>
+          <w:numId w:val="1"/>
+        </w:numPr>
+        <w:spacing w:before="0" w:beforeAutospacing="off" w:after="0" w:afterAutospacing="off"/>
+        <w:rPr>
+          <w:rFonts w:ascii="Aptos" w:hAnsi="Aptos" w:eastAsia="Aptos" w:cs="Aptos"/>
+          <w:noProof w:val="0"/>
+          <w:sz w:val="24"/>
+          <w:szCs w:val="24"/>
+          <w:lang w:val="en-US"/>
+        </w:rPr>
+      </w:pPr>
+      <w:r>
+        <w:rPr>
+          <w:rFonts w:ascii="Aptos" w:hAnsi="Aptos" w:eastAsia="Aptos" w:cs="Aptos"/>
+          <w:noProof w:val="0"/>
+          <w:sz w:val="24"/>
+          <w:szCs w:val="24"/>
+          <w:lang w:val="en-US"/>
+        </w:rPr>
+        <w:t xml:space="preserve">Input: View claims with status </w:t>
+      </w:r>
+      <w:r>
+        <w:rPr>
+          <w:rFonts w:ascii="Consolas" w:hAnsi="Consolas" w:eastAsia="Consolas" w:cs="Consolas"/>
+          <w:noProof w:val="0"/>
+          <w:sz w:val="24"/>
+          <w:szCs w:val="24"/>
+          <w:lang w:val="en-US"/>
+        </w:rPr>
+        <w:t>Approved</w:t>
+      </w:r>
+      <w:r>
+        <w:rPr>
+          <w:rFonts w:ascii="Aptos" w:hAnsi="Aptos" w:eastAsia="Aptos" w:cs="Aptos"/>
+          <w:noProof w:val="0"/>
+          <w:sz w:val="24"/>
+          <w:szCs w:val="24"/>
+          <w:lang w:val="en-US"/>
+        </w:rPr>
+        <w:t>.</w:t>
+      </w:r>
+    </w:p>
+    <w:p>
+      <w:pPr>
+        <w:pStyle w:val="ListParagraph"/>
+        <w:numPr>
+          <w:ilvl w:val="1"/>
+          <w:numId w:val="1"/>
+        </w:numPr>
+        <w:spacing w:before="0" w:beforeAutospacing="off" w:after="0" w:afterAutospacing="off"/>
+        <w:rPr>
+          <w:rFonts w:ascii="Aptos" w:hAnsi="Aptos" w:eastAsia="Aptos" w:cs="Aptos"/>
+          <w:noProof w:val="0"/>
+          <w:sz w:val="24"/>
+          <w:szCs w:val="24"/>
+          <w:lang w:val="en-US"/>
+        </w:rPr>
+      </w:pPr>
+      <w:r>
+        <w:rPr>
+          <w:rFonts w:ascii="Aptos" w:hAnsi="Aptos" w:eastAsia="Aptos" w:cs="Aptos"/>
+          <w:noProof w:val="0"/>
+          <w:sz w:val="24"/>
+          <w:szCs w:val="24"/>
+          <w:lang w:val="en-US"/>
+        </w:rPr>
+        <w:t xml:space="preserve">Expected: Only claims with status </w:t>
+      </w:r>
+      <w:r>
+        <w:rPr>
+          <w:rFonts w:ascii="Consolas" w:hAnsi="Consolas" w:eastAsia="Consolas" w:cs="Consolas"/>
+          <w:noProof w:val="0"/>
+          <w:sz w:val="24"/>
+          <w:szCs w:val="24"/>
+          <w:lang w:val="en-US"/>
+        </w:rPr>
+        <w:t>Approved</w:t>
+      </w:r>
+      <w:r>
+        <w:rPr>
+          <w:rFonts w:ascii="Aptos" w:hAnsi="Aptos" w:eastAsia="Aptos" w:cs="Aptos"/>
+          <w:noProof w:val="0"/>
+          <w:sz w:val="24"/>
+          <w:szCs w:val="24"/>
+          <w:lang w:val="en-US"/>
+        </w:rPr>
+        <w:t xml:space="preserve"> should be returned.</w:t>
+      </w:r>
+    </w:p>
+    <w:p>
+      <w:pPr>
         <w:pStyle w:val="Heading2"/>
         <w:rPr>
           <w:rFonts w:ascii="Aptos" w:hAnsi="Aptos" w:eastAsia="Aptos" w:cs="Aptos"/>
@@ -2277,6 +3069,140 @@
           <w:lang w:val="en-US"/>
         </w:rPr>
         <w:t xml:space="preserve"> records within our in-memory data structures.</w:t>
+      </w:r>
+    </w:p>
+    <w:p>
+      <w:pPr>
+        <w:pStyle w:val="Normal"/>
+      </w:pPr>
+      <w:r>
+        <w:drawing>
+          <wp:inline wp14:editId="0DE69D44" wp14:anchorId="503A7CDC">
+            <wp:extent cx="5943600" cy="3171825"/>
+            <wp:effectExtent l="0" t="0" r="0" b="0"/>
+            <wp:docPr id="290929588" name="" title=""/>
+            <wp:cNvGraphicFramePr>
+              <a:graphicFrameLocks noChangeAspect="1"/>
+            </wp:cNvGraphicFramePr>
+            <a:graphic>
+              <a:graphicData uri="http://schemas.openxmlformats.org/drawingml/2006/picture">
+                <pic:pic>
+                  <pic:nvPicPr>
+                    <pic:cNvPr id="0" name=""/>
+                    <pic:cNvPicPr/>
+                  </pic:nvPicPr>
+                  <pic:blipFill>
+                    <a:blip r:embed="R993fd9e4f54d46b6">
+                      <a:extLst>
+                        <a:ext xmlns:a="http://schemas.openxmlformats.org/drawingml/2006/main" uri="{28A0092B-C50C-407E-A947-70E740481C1C}">
+                          <a14:useLocalDpi val="0"/>
+                        </a:ext>
+                      </a:extLst>
+                    </a:blip>
+                    <a:stretch>
+                      <a:fillRect/>
+                    </a:stretch>
+                  </pic:blipFill>
+                  <pic:spPr>
+                    <a:xfrm>
+                      <a:off x="0" y="0"/>
+                      <a:ext cx="5943600" cy="3171825"/>
+                    </a:xfrm>
+                    <a:prstGeom prst="rect">
+                      <a:avLst/>
+                    </a:prstGeom>
+                  </pic:spPr>
+                </pic:pic>
+              </a:graphicData>
+            </a:graphic>
+          </wp:inline>
+        </w:drawing>
+      </w:r>
+      <w:r>
+        <w:drawing>
+          <wp:inline wp14:editId="22CE67E5" wp14:anchorId="1A1EC76A">
+            <wp:extent cx="5943600" cy="3171825"/>
+            <wp:effectExtent l="0" t="0" r="0" b="0"/>
+            <wp:docPr id="273717702" name="" title=""/>
+            <wp:cNvGraphicFramePr>
+              <a:graphicFrameLocks noChangeAspect="1"/>
+            </wp:cNvGraphicFramePr>
+            <a:graphic>
+              <a:graphicData uri="http://schemas.openxmlformats.org/drawingml/2006/picture">
+                <pic:pic>
+                  <pic:nvPicPr>
+                    <pic:cNvPr id="0" name=""/>
+                    <pic:cNvPicPr/>
+                  </pic:nvPicPr>
+                  <pic:blipFill>
+                    <a:blip r:embed="R822754cfac364413">
+                      <a:extLst>
+                        <a:ext xmlns:a="http://schemas.openxmlformats.org/drawingml/2006/main" uri="{28A0092B-C50C-407E-A947-70E740481C1C}">
+                          <a14:useLocalDpi val="0"/>
+                        </a:ext>
+                      </a:extLst>
+                    </a:blip>
+                    <a:stretch>
+                      <a:fillRect/>
+                    </a:stretch>
+                  </pic:blipFill>
+                  <pic:spPr>
+                    <a:xfrm>
+                      <a:off x="0" y="0"/>
+                      <a:ext cx="5943600" cy="3171825"/>
+                    </a:xfrm>
+                    <a:prstGeom prst="rect">
+                      <a:avLst/>
+                    </a:prstGeom>
+                  </pic:spPr>
+                </pic:pic>
+              </a:graphicData>
+            </a:graphic>
+          </wp:inline>
+        </w:drawing>
+      </w:r>
+      <w:r>
+        <w:drawing>
+          <wp:inline wp14:editId="3B594657" wp14:anchorId="090576FC">
+            <wp:extent cx="5943600" cy="3171825"/>
+            <wp:effectExtent l="0" t="0" r="0" b="0"/>
+            <wp:docPr id="744288702" name="" title=""/>
+            <wp:cNvGraphicFramePr>
+              <a:graphicFrameLocks noChangeAspect="1"/>
+            </wp:cNvGraphicFramePr>
+            <a:graphic>
+              <a:graphicData uri="http://schemas.openxmlformats.org/drawingml/2006/picture">
+                <pic:pic>
+                  <pic:nvPicPr>
+                    <pic:cNvPr id="0" name=""/>
+                    <pic:cNvPicPr/>
+                  </pic:nvPicPr>
+                  <pic:blipFill>
+                    <a:blip r:embed="R28182163a1c845c4">
+                      <a:extLst>
+                        <a:ext xmlns:a="http://schemas.openxmlformats.org/drawingml/2006/main" uri="{28A0092B-C50C-407E-A947-70E740481C1C}">
+                          <a14:useLocalDpi val="0"/>
+                        </a:ext>
+                      </a:extLst>
+                    </a:blip>
+                    <a:stretch>
+                      <a:fillRect/>
+                    </a:stretch>
+                  </pic:blipFill>
+                  <pic:spPr>
+                    <a:xfrm>
+                      <a:off x="0" y="0"/>
+                      <a:ext cx="5943600" cy="3171825"/>
+                    </a:xfrm>
+                    <a:prstGeom prst="rect">
+                      <a:avLst/>
+                    </a:prstGeom>
+                  </pic:spPr>
+                </pic:pic>
+              </a:graphicData>
+            </a:graphic>
+          </wp:inline>
+        </w:drawing>
       </w:r>
     </w:p>
     <w:p>
@@ -2587,7 +3513,27 @@
           <w:szCs w:val="24"/>
           <w:lang w:val="en-US"/>
         </w:rPr>
-        <w:t>: Ensures that the claim amount does not exceed the total policy premium.</w:t>
+        <w:t xml:space="preserve">: Ensures that the claim amount does not exceed the total policy </w:t>
+      </w:r>
+      <w:r>
+        <w:rPr>
+          <w:rFonts w:ascii="Aptos" w:hAnsi="Aptos" w:eastAsia="Aptos" w:cs="Aptos"/>
+          <w:noProof w:val="0"/>
+          <w:sz w:val="24"/>
+          <w:szCs w:val="24"/>
+          <w:lang w:val="en-US"/>
+        </w:rPr>
+        <w:t>coverage</w:t>
+      </w:r>
+      <w:r>
+        <w:rPr>
+          <w:rFonts w:ascii="Aptos" w:hAnsi="Aptos" w:eastAsia="Aptos" w:cs="Aptos"/>
+          <w:noProof w:val="0"/>
+          <w:sz w:val="24"/>
+          <w:szCs w:val="24"/>
+          <w:lang w:val="en-US"/>
+        </w:rPr>
+        <w:t>.</w:t>
       </w:r>
     </w:p>
     <w:p>
@@ -2607,6 +3553,97 @@
         <w:t>5. API Development</w:t>
       </w:r>
       <w:bookmarkEnd w:id="1318367505"/>
+    </w:p>
+    <w:p>
+      <w:pPr>
+        <w:pStyle w:val="Normal"/>
+      </w:pPr>
+      <w:r>
+        <w:drawing>
+          <wp:inline wp14:editId="0B263A4D" wp14:anchorId="646D698F">
+            <wp:extent cx="5943600" cy="3171825"/>
+            <wp:effectExtent l="0" t="0" r="0" b="0"/>
+            <wp:docPr id="1530501825" name="" title=""/>
+            <wp:cNvGraphicFramePr>
+              <a:graphicFrameLocks noChangeAspect="1"/>
+            </wp:cNvGraphicFramePr>
+            <a:graphic>
+              <a:graphicData uri="http://schemas.openxmlformats.org/drawingml/2006/picture">
+                <pic:pic>
+                  <pic:nvPicPr>
+                    <pic:cNvPr id="0" name=""/>
+                    <pic:cNvPicPr/>
+                  </pic:nvPicPr>
+                  <pic:blipFill>
+                    <a:blip r:embed="Rf255282d7ae34a12">
+                      <a:extLst>
+                        <a:ext xmlns:a="http://schemas.openxmlformats.org/drawingml/2006/main" uri="{28A0092B-C50C-407E-A947-70E740481C1C}">
+                          <a14:useLocalDpi val="0"/>
+                        </a:ext>
+                      </a:extLst>
+                    </a:blip>
+                    <a:stretch>
+                      <a:fillRect/>
+                    </a:stretch>
+                  </pic:blipFill>
+                  <pic:spPr>
+                    <a:xfrm>
+                      <a:off x="0" y="0"/>
+                      <a:ext cx="5943600" cy="3171825"/>
+                    </a:xfrm>
+                    <a:prstGeom prst="rect">
+                      <a:avLst/>
+                    </a:prstGeom>
+                  </pic:spPr>
+                </pic:pic>
+              </a:graphicData>
+            </a:graphic>
+          </wp:inline>
+        </w:drawing>
+      </w:r>
+      <w:r>
+        <w:drawing>
+          <wp:inline wp14:editId="0507597A" wp14:anchorId="71B93B41">
+            <wp:extent cx="5943600" cy="3171825"/>
+            <wp:effectExtent l="0" t="0" r="0" b="0"/>
+            <wp:docPr id="490142892" name="" title=""/>
+            <wp:cNvGraphicFramePr>
+              <a:graphicFrameLocks noChangeAspect="1"/>
+            </wp:cNvGraphicFramePr>
+            <a:graphic>
+              <a:graphicData uri="http://schemas.openxmlformats.org/drawingml/2006/picture">
+                <pic:pic>
+                  <pic:nvPicPr>
+                    <pic:cNvPr id="0" name=""/>
+                    <pic:cNvPicPr/>
+                  </pic:nvPicPr>
+                  <pic:blipFill>
+                    <a:blip r:embed="R56ebe7612c484f8b">
+                      <a:extLst>
+                        <a:ext xmlns:a="http://schemas.openxmlformats.org/drawingml/2006/main" uri="{28A0092B-C50C-407E-A947-70E740481C1C}">
+                          <a14:useLocalDpi val="0"/>
+                        </a:ext>
+                      </a:extLst>
+                    </a:blip>
+                    <a:stretch>
+                      <a:fillRect/>
+                    </a:stretch>
+                  </pic:blipFill>
+                  <pic:spPr>
+                    <a:xfrm>
+                      <a:off x="0" y="0"/>
+                      <a:ext cx="5943600" cy="3171825"/>
+                    </a:xfrm>
+                    <a:prstGeom prst="rect">
+                      <a:avLst/>
+                    </a:prstGeom>
+                  </pic:spPr>
+                </pic:pic>
+              </a:graphicData>
+            </a:graphic>
+          </wp:inline>
+        </w:drawing>
+      </w:r>
     </w:p>
     <w:p>
       <w:pPr>
@@ -4264,6 +5301,12 @@
 <file path=word/intelligence2.xml><?xml version="1.0" encoding="utf-8"?>
 <int2:intelligence xmlns:int2="http://schemas.microsoft.com/office/intelligence/2020/intelligence">
   <int2:observations>
+    <int2:textHash int2:hashCode="o3Br8Su5TsIoUd" int2:id="QpeS5LPT">
+      <int2:state int2:type="AugLoop_Text_Critique" int2:value="Rejected"/>
+    </int2:textHash>
+    <int2:textHash int2:hashCode="3T+C4dGjR5zu6A" int2:id="1aRFH1dX">
+      <int2:state int2:type="AugLoop_Text_Critique" int2:value="Rejected"/>
+    </int2:textHash>
     <int2:textHash int2:hashCode="s8PelVb4D/BoaV" int2:id="ndPPQKvU">
       <int2:state int2:type="AugLoop_Text_Critique" int2:value="Rejected"/>
     </int2:textHash>
@@ -4291,9 +5334,6 @@
     <int2:textHash int2:hashCode="5Npx0mudGahSEc" int2:id="UXoS5khV">
       <int2:state int2:type="AugLoop_Text_Critique" int2:value="Rejected"/>
     </int2:textHash>
-    <int2:bookmark int2:bookmarkName="_Int_AMowltsz" int2:invalidationBookmarkName="" int2:hashCode="hStDj5GtnrLN2E" int2:id="CYtuLRdb">
-      <int2:state int2:type="AugLoop_Text_Critique" int2:value="Rejected"/>
-    </int2:bookmark>
   </int2:observations>
   <int2:intelligenceSettings/>
 </int2:intelligence>

</xml_diff>